<commit_message>
Regenerated assessment as demo
</commit_message>
<xml_diff>
--- a/assessment_output.docx
+++ b/assessment_output.docx
@@ -101,7 +101,7 @@
         <w:t xml:space="preserve"> </w:t>
       </w:r>
       <w:r>
-        <w:t xml:space="preserve">15,</w:t>
+        <w:t xml:space="preserve">18,</w:t>
       </w:r>
       <w:r>
         <w:t xml:space="preserve"> </w:t>
@@ -558,7 +558,7 @@
                 <w:szCs w:val="22"/>
                 <w:color w:val="000000"/>
               </w:rPr>
-              <w:t xml:space="preserve">82.3%(74.5%,90.1%) BY: 2012 - 2021</w:t>
+              <w:t xml:space="preserve">84.2%(77.0%,91.4%) BY: 2012 - 2021</w:t>
             </w:r>
           </w:p>
         </w:tc>
@@ -602,7 +602,7 @@
                 <w:szCs w:val="22"/>
                 <w:color w:val="000000"/>
               </w:rPr>
-              <w:t xml:space="preserve">23.1%(5.7%,40.5%) BY: 2012 - 2021</w:t>
+              <w:t xml:space="preserve">23.6%(5.5%,41.7%) BY: 2012 - 2021</w:t>
             </w:r>
           </w:p>
         </w:tc>
@@ -646,7 +646,7 @@
                 <w:szCs w:val="22"/>
                 <w:color w:val="000000"/>
               </w:rPr>
-              <w:t xml:space="preserve">26.2%(3.3%,49.0%) BY: 2013 - 2021</w:t>
+              <w:t xml:space="preserve">26.7%(3.1%,50.2%) BY: 2013 - 2021</w:t>
             </w:r>
           </w:p>
         </w:tc>
@@ -873,7 +873,7 @@
                 <w:szCs w:val="22"/>
                 <w:color w:val="000000"/>
               </w:rPr>
-              <w:t xml:space="preserve">4.7%(-1.5%,10.8%) BY: 2012 - 2021</w:t>
+              <w:t xml:space="preserve">4.9%(-1.4%,11.2%) BY: 2012 - 2021</w:t>
             </w:r>
           </w:p>
         </w:tc>
@@ -917,7 +917,7 @@
                 <w:szCs w:val="22"/>
                 <w:color w:val="000000"/>
               </w:rPr>
-              <w:t xml:space="preserve">0.3%(0.1%,0.6%) BY: 2012 - 2021</w:t>
+              <w:t xml:space="preserve">0.4%(0.0%,0.8%) BY: 2012 - 2021</w:t>
             </w:r>
           </w:p>
         </w:tc>
@@ -2436,95 +2436,95 @@
                 <w:szCs w:val="22"/>
                 <w:color w:val="000000"/>
               </w:rPr>
-              <w:t xml:space="preserve">2022-11-14</w:t>
-            </w:r>
-          </w:p>
-        </w:tc>
-        <w:tc>
-          <w:tcPr>
-            <w:tcBorders>
-              <w:bottom w:val="single" w:sz="8" w:space="0" w:color="666666"/>
-              <w:top w:val="single" w:sz="8" w:space="0" w:color="666666"/>
-              <w:left w:val="single" w:sz="8" w:space="0" w:color="666666"/>
-              <w:right w:val="single" w:sz="8" w:space="0" w:color="666666"/>
-            </w:tcBorders>
-            <w:shd w:val="clear" w:color="auto" w:fill="FFFFFF"/>
-            <w:tcMar>
-              <w:top w:w="0" w:type="dxa"/>
-              <w:bottom w:w="0" w:type="dxa"/>
-              <w:left w:w="0" w:type="dxa"/>
-              <w:right w:w="0" w:type="dxa"/>
-            </w:tcMar>
-            <w:vAlign w:val="center"/>
-          </w:tcPr>
-          <w:p>
-            <w:pPr>
-              <w:jc w:val="right"/>
-              <w:keepNext/>
-              <w:pBdr>
-                <w:bottom w:val="none" w:sz="0" w:space="0" w:color="000000"/>
-                <w:top w:val="none" w:sz="0" w:space="0" w:color="000000"/>
-                <w:left w:val="none" w:sz="0" w:space="0" w:color="000000"/>
-                <w:right w:val="none" w:sz="0" w:space="0" w:color="000000"/>
-              </w:pBdr>
-              <w:spacing w:after="100" w:before="100" w:line="240"/>
-              <w:ind w:firstLine="0" w:left="100" w:right="100"/>
-            </w:pPr>
-            <w:r xmlns:w="http://schemas.openxmlformats.org/wordprocessingml/2006/main" xmlns:wp="http://schemas.openxmlformats.org/drawingml/2006/wordprocessingDrawing" xmlns:r="http://schemas.openxmlformats.org/officeDocument/2006/relationships" xmlns:w14="http://schemas.microsoft.com/office/word/2010/wordml">
-              <w:rPr>
-                <w:rFonts w:ascii="Arial" w:hAnsi="Arial" w:eastAsia="Arial" w:cs="Arial"/>
-                <w:i w:val="false"/>
-                <w:b w:val="false"/>
-                <w:u w:val="none"/>
-                <w:sz w:val="22"/>
-                <w:szCs w:val="22"/>
-                <w:color w:val="000000"/>
-              </w:rPr>
-              <w:t xml:space="preserve"/>
-            </w:r>
-          </w:p>
-        </w:tc>
-        <w:tc>
-          <w:tcPr>
-            <w:tcBorders>
-              <w:bottom w:val="single" w:sz="8" w:space="0" w:color="666666"/>
-              <w:top w:val="single" w:sz="8" w:space="0" w:color="666666"/>
-              <w:left w:val="single" w:sz="8" w:space="0" w:color="666666"/>
-              <w:right w:val="single" w:sz="8" w:space="0" w:color="666666"/>
-            </w:tcBorders>
-            <w:shd w:val="clear" w:color="auto" w:fill="FFFFFF"/>
-            <w:tcMar>
-              <w:top w:w="0" w:type="dxa"/>
-              <w:bottom w:w="0" w:type="dxa"/>
-              <w:left w:w="0" w:type="dxa"/>
-              <w:right w:w="0" w:type="dxa"/>
-            </w:tcMar>
-            <w:vAlign w:val="center"/>
-          </w:tcPr>
-          <w:p>
-            <w:pPr>
-              <w:jc w:val="right"/>
-              <w:keepNext/>
-              <w:pBdr>
-                <w:bottom w:val="none" w:sz="0" w:space="0" w:color="000000"/>
-                <w:top w:val="none" w:sz="0" w:space="0" w:color="000000"/>
-                <w:left w:val="none" w:sz="0" w:space="0" w:color="000000"/>
-                <w:right w:val="none" w:sz="0" w:space="0" w:color="000000"/>
-              </w:pBdr>
-              <w:spacing w:after="100" w:before="100" w:line="240"/>
-              <w:ind w:firstLine="0" w:left="100" w:right="100"/>
-            </w:pPr>
-            <w:r xmlns:w="http://schemas.openxmlformats.org/wordprocessingml/2006/main" xmlns:wp="http://schemas.openxmlformats.org/drawingml/2006/wordprocessingDrawing" xmlns:r="http://schemas.openxmlformats.org/officeDocument/2006/relationships" xmlns:w14="http://schemas.microsoft.com/office/word/2010/wordml">
-              <w:rPr>
-                <w:rFonts w:ascii="Arial" w:hAnsi="Arial" w:eastAsia="Arial" w:cs="Arial"/>
-                <w:i w:val="false"/>
-                <w:b w:val="false"/>
-                <w:u w:val="none"/>
-                <w:sz w:val="22"/>
-                <w:szCs w:val="22"/>
-                <w:color w:val="000000"/>
-              </w:rPr>
-              <w:t xml:space="preserve"/>
+              <w:t xml:space="preserve">2022-11-17</w:t>
+            </w:r>
+          </w:p>
+        </w:tc>
+        <w:tc>
+          <w:tcPr>
+            <w:tcBorders>
+              <w:bottom w:val="single" w:sz="8" w:space="0" w:color="666666"/>
+              <w:top w:val="single" w:sz="8" w:space="0" w:color="666666"/>
+              <w:left w:val="single" w:sz="8" w:space="0" w:color="666666"/>
+              <w:right w:val="single" w:sz="8" w:space="0" w:color="666666"/>
+            </w:tcBorders>
+            <w:shd w:val="clear" w:color="auto" w:fill="FFFFFF"/>
+            <w:tcMar>
+              <w:top w:w="0" w:type="dxa"/>
+              <w:bottom w:w="0" w:type="dxa"/>
+              <w:left w:w="0" w:type="dxa"/>
+              <w:right w:w="0" w:type="dxa"/>
+            </w:tcMar>
+            <w:vAlign w:val="center"/>
+          </w:tcPr>
+          <w:p>
+            <w:pPr>
+              <w:jc w:val="right"/>
+              <w:keepNext/>
+              <w:pBdr>
+                <w:bottom w:val="none" w:sz="0" w:space="0" w:color="000000"/>
+                <w:top w:val="none" w:sz="0" w:space="0" w:color="000000"/>
+                <w:left w:val="none" w:sz="0" w:space="0" w:color="000000"/>
+                <w:right w:val="none" w:sz="0" w:space="0" w:color="000000"/>
+              </w:pBdr>
+              <w:spacing w:after="100" w:before="100" w:line="240"/>
+              <w:ind w:firstLine="0" w:left="100" w:right="100"/>
+            </w:pPr>
+            <w:r xmlns:w="http://schemas.openxmlformats.org/wordprocessingml/2006/main" xmlns:wp="http://schemas.openxmlformats.org/drawingml/2006/wordprocessingDrawing" xmlns:r="http://schemas.openxmlformats.org/officeDocument/2006/relationships" xmlns:w14="http://schemas.microsoft.com/office/word/2010/wordml">
+              <w:rPr>
+                <w:rFonts w:ascii="Arial" w:hAnsi="Arial" w:eastAsia="Arial" w:cs="Arial"/>
+                <w:i w:val="false"/>
+                <w:b w:val="false"/>
+                <w:u w:val="none"/>
+                <w:sz w:val="22"/>
+                <w:szCs w:val="22"/>
+                <w:color w:val="000000"/>
+              </w:rPr>
+              <w:t xml:space="preserve">0</w:t>
+            </w:r>
+          </w:p>
+        </w:tc>
+        <w:tc>
+          <w:tcPr>
+            <w:tcBorders>
+              <w:bottom w:val="single" w:sz="8" w:space="0" w:color="666666"/>
+              <w:top w:val="single" w:sz="8" w:space="0" w:color="666666"/>
+              <w:left w:val="single" w:sz="8" w:space="0" w:color="666666"/>
+              <w:right w:val="single" w:sz="8" w:space="0" w:color="666666"/>
+            </w:tcBorders>
+            <w:shd w:val="clear" w:color="auto" w:fill="FFFFFF"/>
+            <w:tcMar>
+              <w:top w:w="0" w:type="dxa"/>
+              <w:bottom w:w="0" w:type="dxa"/>
+              <w:left w:w="0" w:type="dxa"/>
+              <w:right w:w="0" w:type="dxa"/>
+            </w:tcMar>
+            <w:vAlign w:val="center"/>
+          </w:tcPr>
+          <w:p>
+            <w:pPr>
+              <w:jc w:val="right"/>
+              <w:keepNext/>
+              <w:pBdr>
+                <w:bottom w:val="none" w:sz="0" w:space="0" w:color="000000"/>
+                <w:top w:val="none" w:sz="0" w:space="0" w:color="000000"/>
+                <w:left w:val="none" w:sz="0" w:space="0" w:color="000000"/>
+                <w:right w:val="none" w:sz="0" w:space="0" w:color="000000"/>
+              </w:pBdr>
+              <w:spacing w:after="100" w:before="100" w:line="240"/>
+              <w:ind w:firstLine="0" w:left="100" w:right="100"/>
+            </w:pPr>
+            <w:r xmlns:w="http://schemas.openxmlformats.org/wordprocessingml/2006/main" xmlns:wp="http://schemas.openxmlformats.org/drawingml/2006/wordprocessingDrawing" xmlns:r="http://schemas.openxmlformats.org/officeDocument/2006/relationships" xmlns:w14="http://schemas.microsoft.com/office/word/2010/wordml">
+              <w:rPr>
+                <w:rFonts w:ascii="Arial" w:hAnsi="Arial" w:eastAsia="Arial" w:cs="Arial"/>
+                <w:i w:val="false"/>
+                <w:b w:val="false"/>
+                <w:u w:val="none"/>
+                <w:sz w:val="22"/>
+                <w:szCs w:val="22"/>
+                <w:color w:val="000000"/>
+              </w:rPr>
+              <w:t xml:space="preserve">0</w:t>
             </w:r>
           </w:p>
         </w:tc>
@@ -2751,95 +2751,95 @@
                 <w:szCs w:val="22"/>
                 <w:color w:val="000000"/>
               </w:rPr>
-              <w:t xml:space="preserve">2022-11-13</w:t>
-            </w:r>
-          </w:p>
-        </w:tc>
-        <w:tc>
-          <w:tcPr>
-            <w:tcBorders>
-              <w:bottom w:val="single" w:sz="8" w:space="0" w:color="666666"/>
-              <w:top w:val="single" w:sz="8" w:space="0" w:color="666666"/>
-              <w:left w:val="single" w:sz="8" w:space="0" w:color="666666"/>
-              <w:right w:val="single" w:sz="8" w:space="0" w:color="666666"/>
-            </w:tcBorders>
-            <w:shd w:val="clear" w:color="auto" w:fill="FFFFFF"/>
-            <w:tcMar>
-              <w:top w:w="0" w:type="dxa"/>
-              <w:bottom w:w="0" w:type="dxa"/>
-              <w:left w:w="0" w:type="dxa"/>
-              <w:right w:w="0" w:type="dxa"/>
-            </w:tcMar>
-            <w:vAlign w:val="center"/>
-          </w:tcPr>
-          <w:p>
-            <w:pPr>
-              <w:jc w:val="right"/>
-              <w:keepNext/>
-              <w:pBdr>
-                <w:bottom w:val="none" w:sz="0" w:space="0" w:color="000000"/>
-                <w:top w:val="none" w:sz="0" w:space="0" w:color="000000"/>
-                <w:left w:val="none" w:sz="0" w:space="0" w:color="000000"/>
-                <w:right w:val="none" w:sz="0" w:space="0" w:color="000000"/>
-              </w:pBdr>
-              <w:spacing w:after="100" w:before="100" w:line="240"/>
-              <w:ind w:firstLine="0" w:left="100" w:right="100"/>
-            </w:pPr>
-            <w:r xmlns:w="http://schemas.openxmlformats.org/wordprocessingml/2006/main" xmlns:wp="http://schemas.openxmlformats.org/drawingml/2006/wordprocessingDrawing" xmlns:r="http://schemas.openxmlformats.org/officeDocument/2006/relationships" xmlns:w14="http://schemas.microsoft.com/office/word/2010/wordml">
-              <w:rPr>
-                <w:rFonts w:ascii="Arial" w:hAnsi="Arial" w:eastAsia="Arial" w:cs="Arial"/>
-                <w:i w:val="false"/>
-                <w:b w:val="false"/>
-                <w:u w:val="none"/>
-                <w:sz w:val="22"/>
-                <w:szCs w:val="22"/>
-                <w:color w:val="000000"/>
-              </w:rPr>
-              <w:t xml:space="preserve"/>
-            </w:r>
-          </w:p>
-        </w:tc>
-        <w:tc>
-          <w:tcPr>
-            <w:tcBorders>
-              <w:bottom w:val="single" w:sz="8" w:space="0" w:color="666666"/>
-              <w:top w:val="single" w:sz="8" w:space="0" w:color="666666"/>
-              <w:left w:val="single" w:sz="8" w:space="0" w:color="666666"/>
-              <w:right w:val="single" w:sz="8" w:space="0" w:color="666666"/>
-            </w:tcBorders>
-            <w:shd w:val="clear" w:color="auto" w:fill="FFFFFF"/>
-            <w:tcMar>
-              <w:top w:w="0" w:type="dxa"/>
-              <w:bottom w:w="0" w:type="dxa"/>
-              <w:left w:w="0" w:type="dxa"/>
-              <w:right w:w="0" w:type="dxa"/>
-            </w:tcMar>
-            <w:vAlign w:val="center"/>
-          </w:tcPr>
-          <w:p>
-            <w:pPr>
-              <w:jc w:val="right"/>
-              <w:keepNext/>
-              <w:pBdr>
-                <w:bottom w:val="none" w:sz="0" w:space="0" w:color="000000"/>
-                <w:top w:val="none" w:sz="0" w:space="0" w:color="000000"/>
-                <w:left w:val="none" w:sz="0" w:space="0" w:color="000000"/>
-                <w:right w:val="none" w:sz="0" w:space="0" w:color="000000"/>
-              </w:pBdr>
-              <w:spacing w:after="100" w:before="100" w:line="240"/>
-              <w:ind w:firstLine="0" w:left="100" w:right="100"/>
-            </w:pPr>
-            <w:r xmlns:w="http://schemas.openxmlformats.org/wordprocessingml/2006/main" xmlns:wp="http://schemas.openxmlformats.org/drawingml/2006/wordprocessingDrawing" xmlns:r="http://schemas.openxmlformats.org/officeDocument/2006/relationships" xmlns:w14="http://schemas.microsoft.com/office/word/2010/wordml">
-              <w:rPr>
-                <w:rFonts w:ascii="Arial" w:hAnsi="Arial" w:eastAsia="Arial" w:cs="Arial"/>
-                <w:i w:val="false"/>
-                <w:b w:val="false"/>
-                <w:u w:val="none"/>
-                <w:sz w:val="22"/>
-                <w:szCs w:val="22"/>
-                <w:color w:val="000000"/>
-              </w:rPr>
-              <w:t xml:space="preserve"/>
+              <w:t xml:space="preserve">2022-11-16</w:t>
+            </w:r>
+          </w:p>
+        </w:tc>
+        <w:tc>
+          <w:tcPr>
+            <w:tcBorders>
+              <w:bottom w:val="single" w:sz="8" w:space="0" w:color="666666"/>
+              <w:top w:val="single" w:sz="8" w:space="0" w:color="666666"/>
+              <w:left w:val="single" w:sz="8" w:space="0" w:color="666666"/>
+              <w:right w:val="single" w:sz="8" w:space="0" w:color="666666"/>
+            </w:tcBorders>
+            <w:shd w:val="clear" w:color="auto" w:fill="FFFFFF"/>
+            <w:tcMar>
+              <w:top w:w="0" w:type="dxa"/>
+              <w:bottom w:w="0" w:type="dxa"/>
+              <w:left w:w="0" w:type="dxa"/>
+              <w:right w:w="0" w:type="dxa"/>
+            </w:tcMar>
+            <w:vAlign w:val="center"/>
+          </w:tcPr>
+          <w:p>
+            <w:pPr>
+              <w:jc w:val="right"/>
+              <w:keepNext/>
+              <w:pBdr>
+                <w:bottom w:val="none" w:sz="0" w:space="0" w:color="000000"/>
+                <w:top w:val="none" w:sz="0" w:space="0" w:color="000000"/>
+                <w:left w:val="none" w:sz="0" w:space="0" w:color="000000"/>
+                <w:right w:val="none" w:sz="0" w:space="0" w:color="000000"/>
+              </w:pBdr>
+              <w:spacing w:after="100" w:before="100" w:line="240"/>
+              <w:ind w:firstLine="0" w:left="100" w:right="100"/>
+            </w:pPr>
+            <w:r xmlns:w="http://schemas.openxmlformats.org/wordprocessingml/2006/main" xmlns:wp="http://schemas.openxmlformats.org/drawingml/2006/wordprocessingDrawing" xmlns:r="http://schemas.openxmlformats.org/officeDocument/2006/relationships" xmlns:w14="http://schemas.microsoft.com/office/word/2010/wordml">
+              <w:rPr>
+                <w:rFonts w:ascii="Arial" w:hAnsi="Arial" w:eastAsia="Arial" w:cs="Arial"/>
+                <w:i w:val="false"/>
+                <w:b w:val="false"/>
+                <w:u w:val="none"/>
+                <w:sz w:val="22"/>
+                <w:szCs w:val="22"/>
+                <w:color w:val="000000"/>
+              </w:rPr>
+              <w:t xml:space="preserve">0</w:t>
+            </w:r>
+          </w:p>
+        </w:tc>
+        <w:tc>
+          <w:tcPr>
+            <w:tcBorders>
+              <w:bottom w:val="single" w:sz="8" w:space="0" w:color="666666"/>
+              <w:top w:val="single" w:sz="8" w:space="0" w:color="666666"/>
+              <w:left w:val="single" w:sz="8" w:space="0" w:color="666666"/>
+              <w:right w:val="single" w:sz="8" w:space="0" w:color="666666"/>
+            </w:tcBorders>
+            <w:shd w:val="clear" w:color="auto" w:fill="FFFFFF"/>
+            <w:tcMar>
+              <w:top w:w="0" w:type="dxa"/>
+              <w:bottom w:w="0" w:type="dxa"/>
+              <w:left w:w="0" w:type="dxa"/>
+              <w:right w:w="0" w:type="dxa"/>
+            </w:tcMar>
+            <w:vAlign w:val="center"/>
+          </w:tcPr>
+          <w:p>
+            <w:pPr>
+              <w:jc w:val="right"/>
+              <w:keepNext/>
+              <w:pBdr>
+                <w:bottom w:val="none" w:sz="0" w:space="0" w:color="000000"/>
+                <w:top w:val="none" w:sz="0" w:space="0" w:color="000000"/>
+                <w:left w:val="none" w:sz="0" w:space="0" w:color="000000"/>
+                <w:right w:val="none" w:sz="0" w:space="0" w:color="000000"/>
+              </w:pBdr>
+              <w:spacing w:after="100" w:before="100" w:line="240"/>
+              <w:ind w:firstLine="0" w:left="100" w:right="100"/>
+            </w:pPr>
+            <w:r xmlns:w="http://schemas.openxmlformats.org/wordprocessingml/2006/main" xmlns:wp="http://schemas.openxmlformats.org/drawingml/2006/wordprocessingDrawing" xmlns:r="http://schemas.openxmlformats.org/officeDocument/2006/relationships" xmlns:w14="http://schemas.microsoft.com/office/word/2010/wordml">
+              <w:rPr>
+                <w:rFonts w:ascii="Arial" w:hAnsi="Arial" w:eastAsia="Arial" w:cs="Arial"/>
+                <w:i w:val="false"/>
+                <w:b w:val="false"/>
+                <w:u w:val="none"/>
+                <w:sz w:val="22"/>
+                <w:szCs w:val="22"/>
+                <w:color w:val="000000"/>
+              </w:rPr>
+              <w:t xml:space="preserve">0</w:t>
             </w:r>
           </w:p>
         </w:tc>
@@ -3066,7 +3066,7 @@
                 <w:szCs w:val="22"/>
                 <w:color w:val="000000"/>
               </w:rPr>
-              <w:t xml:space="preserve">2022-11-12</w:t>
+              <w:t xml:space="preserve">2022-11-15</w:t>
             </w:r>
           </w:p>
         </w:tc>
@@ -3381,7 +3381,7 @@
                 <w:szCs w:val="22"/>
                 <w:color w:val="000000"/>
               </w:rPr>
-              <w:t xml:space="preserve">2022-11-11</w:t>
+              <w:t xml:space="preserve">2022-11-14</w:t>
             </w:r>
           </w:p>
         </w:tc>
@@ -3696,7 +3696,7 @@
                 <w:szCs w:val="22"/>
                 <w:color w:val="000000"/>
               </w:rPr>
-              <w:t xml:space="preserve">2022-11-10</w:t>
+              <w:t xml:space="preserve">2022-11-13</w:t>
             </w:r>
           </w:p>
         </w:tc>
@@ -3872,7 +3872,7 @@
                 <w:szCs w:val="22"/>
                 <w:color w:val="000000"/>
               </w:rPr>
-              <w:t xml:space="preserve">0</w:t>
+              <w:t xml:space="preserve"/>
             </w:r>
           </w:p>
         </w:tc>
@@ -4011,7 +4011,7 @@
                 <w:szCs w:val="22"/>
                 <w:color w:val="000000"/>
               </w:rPr>
-              <w:t xml:space="preserve">2022-11-09</w:t>
+              <w:t xml:space="preserve">2022-11-12</w:t>
             </w:r>
           </w:p>
         </w:tc>
@@ -4143,51 +4143,51 @@
                 <w:szCs w:val="22"/>
                 <w:color w:val="000000"/>
               </w:rPr>
-              <w:t xml:space="preserve">0</w:t>
-            </w:r>
-          </w:p>
-        </w:tc>
-        <w:tc>
-          <w:tcPr>
-            <w:tcBorders>
-              <w:bottom w:val="single" w:sz="8" w:space="0" w:color="666666"/>
-              <w:top w:val="single" w:sz="8" w:space="0" w:color="666666"/>
-              <w:left w:val="single" w:sz="8" w:space="0" w:color="666666"/>
-              <w:right w:val="single" w:sz="8" w:space="0" w:color="666666"/>
-            </w:tcBorders>
-            <w:shd w:val="clear" w:color="auto" w:fill="FFFFFF"/>
-            <w:tcMar>
-              <w:top w:w="0" w:type="dxa"/>
-              <w:bottom w:w="0" w:type="dxa"/>
-              <w:left w:w="0" w:type="dxa"/>
-              <w:right w:w="0" w:type="dxa"/>
-            </w:tcMar>
-            <w:vAlign w:val="center"/>
-          </w:tcPr>
-          <w:p>
-            <w:pPr>
-              <w:jc w:val="right"/>
-              <w:keepNext/>
-              <w:pBdr>
-                <w:bottom w:val="none" w:sz="0" w:space="0" w:color="000000"/>
-                <w:top w:val="none" w:sz="0" w:space="0" w:color="000000"/>
-                <w:left w:val="none" w:sz="0" w:space="0" w:color="000000"/>
-                <w:right w:val="none" w:sz="0" w:space="0" w:color="000000"/>
-              </w:pBdr>
-              <w:spacing w:after="100" w:before="100" w:line="240"/>
-              <w:ind w:firstLine="0" w:left="100" w:right="100"/>
-            </w:pPr>
-            <w:r xmlns:w="http://schemas.openxmlformats.org/wordprocessingml/2006/main" xmlns:wp="http://schemas.openxmlformats.org/drawingml/2006/wordprocessingDrawing" xmlns:r="http://schemas.openxmlformats.org/officeDocument/2006/relationships" xmlns:w14="http://schemas.microsoft.com/office/word/2010/wordml">
-              <w:rPr>
-                <w:rFonts w:ascii="Arial" w:hAnsi="Arial" w:eastAsia="Arial" w:cs="Arial"/>
-                <w:i w:val="false"/>
-                <w:b w:val="false"/>
-                <w:u w:val="none"/>
-                <w:sz w:val="22"/>
-                <w:szCs w:val="22"/>
-                <w:color w:val="000000"/>
-              </w:rPr>
-              <w:t xml:space="preserve">0</w:t>
+              <w:t xml:space="preserve"/>
+            </w:r>
+          </w:p>
+        </w:tc>
+        <w:tc>
+          <w:tcPr>
+            <w:tcBorders>
+              <w:bottom w:val="single" w:sz="8" w:space="0" w:color="666666"/>
+              <w:top w:val="single" w:sz="8" w:space="0" w:color="666666"/>
+              <w:left w:val="single" w:sz="8" w:space="0" w:color="666666"/>
+              <w:right w:val="single" w:sz="8" w:space="0" w:color="666666"/>
+            </w:tcBorders>
+            <w:shd w:val="clear" w:color="auto" w:fill="FFFFFF"/>
+            <w:tcMar>
+              <w:top w:w="0" w:type="dxa"/>
+              <w:bottom w:w="0" w:type="dxa"/>
+              <w:left w:w="0" w:type="dxa"/>
+              <w:right w:w="0" w:type="dxa"/>
+            </w:tcMar>
+            <w:vAlign w:val="center"/>
+          </w:tcPr>
+          <w:p>
+            <w:pPr>
+              <w:jc w:val="right"/>
+              <w:keepNext/>
+              <w:pBdr>
+                <w:bottom w:val="none" w:sz="0" w:space="0" w:color="000000"/>
+                <w:top w:val="none" w:sz="0" w:space="0" w:color="000000"/>
+                <w:left w:val="none" w:sz="0" w:space="0" w:color="000000"/>
+                <w:right w:val="none" w:sz="0" w:space="0" w:color="000000"/>
+              </w:pBdr>
+              <w:spacing w:after="100" w:before="100" w:line="240"/>
+              <w:ind w:firstLine="0" w:left="100" w:right="100"/>
+            </w:pPr>
+            <w:r xmlns:w="http://schemas.openxmlformats.org/wordprocessingml/2006/main" xmlns:wp="http://schemas.openxmlformats.org/drawingml/2006/wordprocessingDrawing" xmlns:r="http://schemas.openxmlformats.org/officeDocument/2006/relationships" xmlns:w14="http://schemas.microsoft.com/office/word/2010/wordml">
+              <w:rPr>
+                <w:rFonts w:ascii="Arial" w:hAnsi="Arial" w:eastAsia="Arial" w:cs="Arial"/>
+                <w:i w:val="false"/>
+                <w:b w:val="false"/>
+                <w:u w:val="none"/>
+                <w:sz w:val="22"/>
+                <w:szCs w:val="22"/>
+                <w:color w:val="000000"/>
+              </w:rPr>
+              <w:t xml:space="preserve"/>
             </w:r>
           </w:p>
         </w:tc>
@@ -4326,7 +4326,7 @@
                 <w:szCs w:val="22"/>
                 <w:color w:val="000000"/>
               </w:rPr>
-              <w:t xml:space="preserve">2022-11-08</w:t>
+              <w:t xml:space="preserve">2022-11-11</w:t>
             </w:r>
           </w:p>
         </w:tc>
@@ -4458,7 +4458,7 @@
                 <w:szCs w:val="22"/>
                 <w:color w:val="000000"/>
               </w:rPr>
-              <w:t xml:space="preserve">0</w:t>
+              <w:t xml:space="preserve"/>
             </w:r>
           </w:p>
         </w:tc>
@@ -4641,7 +4641,7 @@
                 <w:szCs w:val="22"/>
                 <w:color w:val="000000"/>
               </w:rPr>
-              <w:t xml:space="preserve">2022-11-07</w:t>
+              <w:t xml:space="preserve">2022-11-10</w:t>
             </w:r>
           </w:p>
         </w:tc>
@@ -4773,7 +4773,7 @@
                 <w:szCs w:val="22"/>
                 <w:color w:val="000000"/>
               </w:rPr>
-              <w:t xml:space="preserve">0</w:t>
+              <w:t xml:space="preserve"/>
             </w:r>
           </w:p>
         </w:tc>
@@ -4956,7 +4956,7 @@
                 <w:szCs w:val="22"/>
                 <w:color w:val="000000"/>
               </w:rPr>
-              <w:t xml:space="preserve">2022-11-06</w:t>
+              <w:t xml:space="preserve">2022-11-09</w:t>
             </w:r>
           </w:p>
         </w:tc>
@@ -5088,51 +5088,51 @@
                 <w:szCs w:val="22"/>
                 <w:color w:val="000000"/>
               </w:rPr>
-              <w:t xml:space="preserve"/>
-            </w:r>
-          </w:p>
-        </w:tc>
-        <w:tc>
-          <w:tcPr>
-            <w:tcBorders>
-              <w:bottom w:val="single" w:sz="8" w:space="0" w:color="666666"/>
-              <w:top w:val="single" w:sz="8" w:space="0" w:color="666666"/>
-              <w:left w:val="single" w:sz="8" w:space="0" w:color="666666"/>
-              <w:right w:val="single" w:sz="8" w:space="0" w:color="666666"/>
-            </w:tcBorders>
-            <w:shd w:val="clear" w:color="auto" w:fill="FFFFFF"/>
-            <w:tcMar>
-              <w:top w:w="0" w:type="dxa"/>
-              <w:bottom w:w="0" w:type="dxa"/>
-              <w:left w:w="0" w:type="dxa"/>
-              <w:right w:w="0" w:type="dxa"/>
-            </w:tcMar>
-            <w:vAlign w:val="center"/>
-          </w:tcPr>
-          <w:p>
-            <w:pPr>
-              <w:jc w:val="right"/>
-              <w:keepNext/>
-              <w:pBdr>
-                <w:bottom w:val="none" w:sz="0" w:space="0" w:color="000000"/>
-                <w:top w:val="none" w:sz="0" w:space="0" w:color="000000"/>
-                <w:left w:val="none" w:sz="0" w:space="0" w:color="000000"/>
-                <w:right w:val="none" w:sz="0" w:space="0" w:color="000000"/>
-              </w:pBdr>
-              <w:spacing w:after="100" w:before="100" w:line="240"/>
-              <w:ind w:firstLine="0" w:left="100" w:right="100"/>
-            </w:pPr>
-            <w:r xmlns:w="http://schemas.openxmlformats.org/wordprocessingml/2006/main" xmlns:wp="http://schemas.openxmlformats.org/drawingml/2006/wordprocessingDrawing" xmlns:r="http://schemas.openxmlformats.org/officeDocument/2006/relationships" xmlns:w14="http://schemas.microsoft.com/office/word/2010/wordml">
-              <w:rPr>
-                <w:rFonts w:ascii="Arial" w:hAnsi="Arial" w:eastAsia="Arial" w:cs="Arial"/>
-                <w:i w:val="false"/>
-                <w:b w:val="false"/>
-                <w:u w:val="none"/>
-                <w:sz w:val="22"/>
-                <w:szCs w:val="22"/>
-                <w:color w:val="000000"/>
-              </w:rPr>
-              <w:t xml:space="preserve"/>
+              <w:t xml:space="preserve">0</w:t>
+            </w:r>
+          </w:p>
+        </w:tc>
+        <w:tc>
+          <w:tcPr>
+            <w:tcBorders>
+              <w:bottom w:val="single" w:sz="8" w:space="0" w:color="666666"/>
+              <w:top w:val="single" w:sz="8" w:space="0" w:color="666666"/>
+              <w:left w:val="single" w:sz="8" w:space="0" w:color="666666"/>
+              <w:right w:val="single" w:sz="8" w:space="0" w:color="666666"/>
+            </w:tcBorders>
+            <w:shd w:val="clear" w:color="auto" w:fill="FFFFFF"/>
+            <w:tcMar>
+              <w:top w:w="0" w:type="dxa"/>
+              <w:bottom w:w="0" w:type="dxa"/>
+              <w:left w:w="0" w:type="dxa"/>
+              <w:right w:w="0" w:type="dxa"/>
+            </w:tcMar>
+            <w:vAlign w:val="center"/>
+          </w:tcPr>
+          <w:p>
+            <w:pPr>
+              <w:jc w:val="right"/>
+              <w:keepNext/>
+              <w:pBdr>
+                <w:bottom w:val="none" w:sz="0" w:space="0" w:color="000000"/>
+                <w:top w:val="none" w:sz="0" w:space="0" w:color="000000"/>
+                <w:left w:val="none" w:sz="0" w:space="0" w:color="000000"/>
+                <w:right w:val="none" w:sz="0" w:space="0" w:color="000000"/>
+              </w:pBdr>
+              <w:spacing w:after="100" w:before="100" w:line="240"/>
+              <w:ind w:firstLine="0" w:left="100" w:right="100"/>
+            </w:pPr>
+            <w:r xmlns:w="http://schemas.openxmlformats.org/wordprocessingml/2006/main" xmlns:wp="http://schemas.openxmlformats.org/drawingml/2006/wordprocessingDrawing" xmlns:r="http://schemas.openxmlformats.org/officeDocument/2006/relationships" xmlns:w14="http://schemas.microsoft.com/office/word/2010/wordml">
+              <w:rPr>
+                <w:rFonts w:ascii="Arial" w:hAnsi="Arial" w:eastAsia="Arial" w:cs="Arial"/>
+                <w:i w:val="false"/>
+                <w:b w:val="false"/>
+                <w:u w:val="none"/>
+                <w:sz w:val="22"/>
+                <w:szCs w:val="22"/>
+                <w:color w:val="000000"/>
+              </w:rPr>
+              <w:t xml:space="preserve">0</w:t>
             </w:r>
           </w:p>
         </w:tc>
@@ -5549,7 +5549,7 @@
           </w:tcPr>
           <w:p>
             <w:pPr>
-              <w:jc w:val="left"/>
+              <w:jc w:val="right"/>
               <w:keepNext/>
               <w:pBdr>
                 <w:bottom w:val="none" w:sz="0" w:space="0" w:color="000000"/>
@@ -5753,51 +5753,51 @@
                 <w:szCs w:val="22"/>
                 <w:color w:val="000000"/>
               </w:rPr>
-              <w:t xml:space="preserve">11/14/2022</w:t>
-            </w:r>
-          </w:p>
-        </w:tc>
-        <w:tc>
-          <w:tcPr>
-            <w:tcBorders>
-              <w:bottom w:val="single" w:sz="8" w:space="0" w:color="666666"/>
-              <w:top w:val="single" w:sz="8" w:space="0" w:color="666666"/>
-              <w:left w:val="single" w:sz="8" w:space="0" w:color="666666"/>
-              <w:right w:val="single" w:sz="8" w:space="0" w:color="666666"/>
-            </w:tcBorders>
-            <w:shd w:val="clear" w:color="auto" w:fill="FFFFFF"/>
-            <w:tcMar>
-              <w:top w:w="0" w:type="dxa"/>
-              <w:bottom w:w="0" w:type="dxa"/>
-              <w:left w:w="0" w:type="dxa"/>
-              <w:right w:w="0" w:type="dxa"/>
-            </w:tcMar>
-            <w:vAlign w:val="center"/>
-          </w:tcPr>
-          <w:p>
-            <w:pPr>
-              <w:jc w:val="right"/>
-              <w:keepNext/>
-              <w:pBdr>
-                <w:bottom w:val="none" w:sz="0" w:space="0" w:color="000000"/>
-                <w:top w:val="none" w:sz="0" w:space="0" w:color="000000"/>
-                <w:left w:val="none" w:sz="0" w:space="0" w:color="000000"/>
-                <w:right w:val="none" w:sz="0" w:space="0" w:color="000000"/>
-              </w:pBdr>
-              <w:spacing w:after="100" w:before="100" w:line="240"/>
-              <w:ind w:firstLine="0" w:left="100" w:right="100"/>
-            </w:pPr>
-            <w:r xmlns:w="http://schemas.openxmlformats.org/wordprocessingml/2006/main" xmlns:wp="http://schemas.openxmlformats.org/drawingml/2006/wordprocessingDrawing" xmlns:r="http://schemas.openxmlformats.org/officeDocument/2006/relationships" xmlns:w14="http://schemas.microsoft.com/office/word/2010/wordml">
-              <w:rPr>
-                <w:rFonts w:ascii="Arial" w:hAnsi="Arial" w:eastAsia="Arial" w:cs="Arial"/>
-                <w:i w:val="false"/>
-                <w:b w:val="false"/>
-                <w:u w:val="none"/>
-                <w:sz w:val="22"/>
-                <w:szCs w:val="22"/>
-                <w:color w:val="000000"/>
-              </w:rPr>
-              <w:t xml:space="preserve">111.4</w:t>
+              <w:t xml:space="preserve">11/17/2022</w:t>
+            </w:r>
+          </w:p>
+        </w:tc>
+        <w:tc>
+          <w:tcPr>
+            <w:tcBorders>
+              <w:bottom w:val="single" w:sz="8" w:space="0" w:color="666666"/>
+              <w:top w:val="single" w:sz="8" w:space="0" w:color="666666"/>
+              <w:left w:val="single" w:sz="8" w:space="0" w:color="666666"/>
+              <w:right w:val="single" w:sz="8" w:space="0" w:color="666666"/>
+            </w:tcBorders>
+            <w:shd w:val="clear" w:color="auto" w:fill="FFFFFF"/>
+            <w:tcMar>
+              <w:top w:w="0" w:type="dxa"/>
+              <w:bottom w:w="0" w:type="dxa"/>
+              <w:left w:w="0" w:type="dxa"/>
+              <w:right w:w="0" w:type="dxa"/>
+            </w:tcMar>
+            <w:vAlign w:val="center"/>
+          </w:tcPr>
+          <w:p>
+            <w:pPr>
+              <w:jc w:val="right"/>
+              <w:keepNext/>
+              <w:pBdr>
+                <w:bottom w:val="none" w:sz="0" w:space="0" w:color="000000"/>
+                <w:top w:val="none" w:sz="0" w:space="0" w:color="000000"/>
+                <w:left w:val="none" w:sz="0" w:space="0" w:color="000000"/>
+                <w:right w:val="none" w:sz="0" w:space="0" w:color="000000"/>
+              </w:pBdr>
+              <w:spacing w:after="100" w:before="100" w:line="240"/>
+              <w:ind w:firstLine="0" w:left="100" w:right="100"/>
+            </w:pPr>
+            <w:r xmlns:w="http://schemas.openxmlformats.org/wordprocessingml/2006/main" xmlns:wp="http://schemas.openxmlformats.org/drawingml/2006/wordprocessingDrawing" xmlns:r="http://schemas.openxmlformats.org/officeDocument/2006/relationships" xmlns:w14="http://schemas.microsoft.com/office/word/2010/wordml">
+              <w:rPr>
+                <w:rFonts w:ascii="Arial" w:hAnsi="Arial" w:eastAsia="Arial" w:cs="Arial"/>
+                <w:i w:val="false"/>
+                <w:b w:val="false"/>
+                <w:u w:val="none"/>
+                <w:sz w:val="22"/>
+                <w:szCs w:val="22"/>
+                <w:color w:val="000000"/>
+              </w:rPr>
+              <w:t xml:space="preserve">98.8</w:t>
             </w:r>
           </w:p>
         </w:tc>
@@ -5841,7 +5841,7 @@
                 <w:szCs w:val="22"/>
                 <w:color w:val="000000"/>
               </w:rPr>
-              <w:t xml:space="preserve">-3.3%</w:t>
+              <w:t xml:space="preserve">0.1%</w:t>
             </w:r>
           </w:p>
         </w:tc>
@@ -5929,7 +5929,7 @@
                 <w:szCs w:val="22"/>
                 <w:color w:val="000000"/>
               </w:rPr>
-              <w:t xml:space="preserve">86.5</w:t>
+              <w:t xml:space="preserve">83.8</w:t>
             </w:r>
           </w:p>
         </w:tc>
@@ -5973,30 +5973,30 @@
                 <w:szCs w:val="22"/>
                 <w:color w:val="000000"/>
               </w:rPr>
-              <w:t xml:space="preserve">-4.1%</w:t>
-            </w:r>
-          </w:p>
-        </w:tc>
-        <w:tc>
-          <w:tcPr>
-            <w:tcBorders>
-              <w:bottom w:val="single" w:sz="8" w:space="0" w:color="666666"/>
-              <w:top w:val="single" w:sz="8" w:space="0" w:color="666666"/>
-              <w:left w:val="single" w:sz="8" w:space="0" w:color="666666"/>
-              <w:right w:val="single" w:sz="8" w:space="0" w:color="666666"/>
-            </w:tcBorders>
-            <w:shd w:val="clear" w:color="auto" w:fill="FFFFFF"/>
-            <w:tcMar>
-              <w:top w:w="0" w:type="dxa"/>
-              <w:bottom w:w="0" w:type="dxa"/>
-              <w:left w:w="0" w:type="dxa"/>
-              <w:right w:w="0" w:type="dxa"/>
-            </w:tcMar>
-            <w:vAlign w:val="center"/>
-          </w:tcPr>
-          <w:p>
-            <w:pPr>
-              <w:jc w:val="left"/>
+              <w:t xml:space="preserve">-0.5%</w:t>
+            </w:r>
+          </w:p>
+        </w:tc>
+        <w:tc>
+          <w:tcPr>
+            <w:tcBorders>
+              <w:bottom w:val="single" w:sz="8" w:space="0" w:color="666666"/>
+              <w:top w:val="single" w:sz="8" w:space="0" w:color="666666"/>
+              <w:left w:val="single" w:sz="8" w:space="0" w:color="666666"/>
+              <w:right w:val="single" w:sz="8" w:space="0" w:color="666666"/>
+            </w:tcBorders>
+            <w:shd w:val="clear" w:color="auto" w:fill="FFFFFF"/>
+            <w:tcMar>
+              <w:top w:w="0" w:type="dxa"/>
+              <w:bottom w:w="0" w:type="dxa"/>
+              <w:left w:w="0" w:type="dxa"/>
+              <w:right w:w="0" w:type="dxa"/>
+            </w:tcMar>
+            <w:vAlign w:val="center"/>
+          </w:tcPr>
+          <w:p>
+            <w:pPr>
+              <w:jc w:val="right"/>
               <w:keepNext/>
               <w:pBdr>
                 <w:bottom w:val="none" w:sz="0" w:space="0" w:color="000000"/>
@@ -6061,51 +6061,51 @@
                 <w:szCs w:val="22"/>
                 <w:color w:val="000000"/>
               </w:rPr>
-              <w:t xml:space="preserve">3,445.2</w:t>
-            </w:r>
-          </w:p>
-        </w:tc>
-        <w:tc>
-          <w:tcPr>
-            <w:tcBorders>
-              <w:bottom w:val="single" w:sz="8" w:space="0" w:color="666666"/>
-              <w:top w:val="single" w:sz="8" w:space="0" w:color="666666"/>
-              <w:left w:val="single" w:sz="8" w:space="0" w:color="666666"/>
-              <w:right w:val="single" w:sz="8" w:space="0" w:color="666666"/>
-            </w:tcBorders>
-            <w:shd w:val="clear" w:color="auto" w:fill="FFFFFF"/>
-            <w:tcMar>
-              <w:top w:w="0" w:type="dxa"/>
-              <w:bottom w:w="0" w:type="dxa"/>
-              <w:left w:w="0" w:type="dxa"/>
-              <w:right w:w="0" w:type="dxa"/>
-            </w:tcMar>
-            <w:vAlign w:val="center"/>
-          </w:tcPr>
-          <w:p>
-            <w:pPr>
-              <w:jc w:val="right"/>
-              <w:keepNext/>
-              <w:pBdr>
-                <w:bottom w:val="none" w:sz="0" w:space="0" w:color="000000"/>
-                <w:top w:val="none" w:sz="0" w:space="0" w:color="000000"/>
-                <w:left w:val="none" w:sz="0" w:space="0" w:color="000000"/>
-                <w:right w:val="none" w:sz="0" w:space="0" w:color="000000"/>
-              </w:pBdr>
-              <w:spacing w:after="100" w:before="100" w:line="240"/>
-              <w:ind w:firstLine="0" w:left="100" w:right="100"/>
-            </w:pPr>
-            <w:r xmlns:w="http://schemas.openxmlformats.org/wordprocessingml/2006/main" xmlns:wp="http://schemas.openxmlformats.org/drawingml/2006/wordprocessingDrawing" xmlns:r="http://schemas.openxmlformats.org/officeDocument/2006/relationships" xmlns:w14="http://schemas.microsoft.com/office/word/2010/wordml">
-              <w:rPr>
-                <w:rFonts w:ascii="Arial" w:hAnsi="Arial" w:eastAsia="Arial" w:cs="Arial"/>
-                <w:i w:val="false"/>
-                <w:b w:val="false"/>
-                <w:u w:val="none"/>
-                <w:sz w:val="22"/>
-                <w:szCs w:val="22"/>
-                <w:color w:val="000000"/>
-              </w:rPr>
-              <w:t xml:space="preserve"/>
+              <w:t xml:space="preserve">3,375.0</w:t>
+            </w:r>
+          </w:p>
+        </w:tc>
+        <w:tc>
+          <w:tcPr>
+            <w:tcBorders>
+              <w:bottom w:val="single" w:sz="8" w:space="0" w:color="666666"/>
+              <w:top w:val="single" w:sz="8" w:space="0" w:color="666666"/>
+              <w:left w:val="single" w:sz="8" w:space="0" w:color="666666"/>
+              <w:right w:val="single" w:sz="8" w:space="0" w:color="666666"/>
+            </w:tcBorders>
+            <w:shd w:val="clear" w:color="auto" w:fill="FFFFFF"/>
+            <w:tcMar>
+              <w:top w:w="0" w:type="dxa"/>
+              <w:bottom w:w="0" w:type="dxa"/>
+              <w:left w:w="0" w:type="dxa"/>
+              <w:right w:w="0" w:type="dxa"/>
+            </w:tcMar>
+            <w:vAlign w:val="center"/>
+          </w:tcPr>
+          <w:p>
+            <w:pPr>
+              <w:jc w:val="right"/>
+              <w:keepNext/>
+              <w:pBdr>
+                <w:bottom w:val="none" w:sz="0" w:space="0" w:color="000000"/>
+                <w:top w:val="none" w:sz="0" w:space="0" w:color="000000"/>
+                <w:left w:val="none" w:sz="0" w:space="0" w:color="000000"/>
+                <w:right w:val="none" w:sz="0" w:space="0" w:color="000000"/>
+              </w:pBdr>
+              <w:spacing w:after="100" w:before="100" w:line="240"/>
+              <w:ind w:firstLine="0" w:left="100" w:right="100"/>
+            </w:pPr>
+            <w:r xmlns:w="http://schemas.openxmlformats.org/wordprocessingml/2006/main" xmlns:wp="http://schemas.openxmlformats.org/drawingml/2006/wordprocessingDrawing" xmlns:r="http://schemas.openxmlformats.org/officeDocument/2006/relationships" xmlns:w14="http://schemas.microsoft.com/office/word/2010/wordml">
+              <w:rPr>
+                <w:rFonts w:ascii="Arial" w:hAnsi="Arial" w:eastAsia="Arial" w:cs="Arial"/>
+                <w:i w:val="false"/>
+                <w:b w:val="false"/>
+                <w:u w:val="none"/>
+                <w:sz w:val="22"/>
+                <w:szCs w:val="22"/>
+                <w:color w:val="000000"/>
+              </w:rPr>
+              <w:t xml:space="preserve">42.6</w:t>
             </w:r>
           </w:p>
         </w:tc>
@@ -6200,51 +6200,51 @@
                 <w:szCs w:val="22"/>
                 <w:color w:val="000000"/>
               </w:rPr>
-              <w:t xml:space="preserve">11/13/2022</w:t>
-            </w:r>
-          </w:p>
-        </w:tc>
-        <w:tc>
-          <w:tcPr>
-            <w:tcBorders>
-              <w:bottom w:val="single" w:sz="8" w:space="0" w:color="666666"/>
-              <w:top w:val="single" w:sz="8" w:space="0" w:color="666666"/>
-              <w:left w:val="single" w:sz="8" w:space="0" w:color="666666"/>
-              <w:right w:val="single" w:sz="8" w:space="0" w:color="666666"/>
-            </w:tcBorders>
-            <w:shd w:val="clear" w:color="auto" w:fill="FFFFFF"/>
-            <w:tcMar>
-              <w:top w:w="0" w:type="dxa"/>
-              <w:bottom w:w="0" w:type="dxa"/>
-              <w:left w:w="0" w:type="dxa"/>
-              <w:right w:w="0" w:type="dxa"/>
-            </w:tcMar>
-            <w:vAlign w:val="center"/>
-          </w:tcPr>
-          <w:p>
-            <w:pPr>
-              <w:jc w:val="right"/>
-              <w:keepNext/>
-              <w:pBdr>
-                <w:bottom w:val="none" w:sz="0" w:space="0" w:color="000000"/>
-                <w:top w:val="none" w:sz="0" w:space="0" w:color="000000"/>
-                <w:left w:val="none" w:sz="0" w:space="0" w:color="000000"/>
-                <w:right w:val="none" w:sz="0" w:space="0" w:color="000000"/>
-              </w:pBdr>
-              <w:spacing w:after="100" w:before="100" w:line="240"/>
-              <w:ind w:firstLine="0" w:left="100" w:right="100"/>
-            </w:pPr>
-            <w:r xmlns:w="http://schemas.openxmlformats.org/wordprocessingml/2006/main" xmlns:wp="http://schemas.openxmlformats.org/drawingml/2006/wordprocessingDrawing" xmlns:r="http://schemas.openxmlformats.org/officeDocument/2006/relationships" xmlns:w14="http://schemas.microsoft.com/office/word/2010/wordml">
-              <w:rPr>
-                <w:rFonts w:ascii="Arial" w:hAnsi="Arial" w:eastAsia="Arial" w:cs="Arial"/>
-                <w:i w:val="false"/>
-                <w:b w:val="false"/>
-                <w:u w:val="none"/>
-                <w:sz w:val="22"/>
-                <w:szCs w:val="22"/>
-                <w:color w:val="000000"/>
-              </w:rPr>
-              <w:t xml:space="preserve">115.2</w:t>
+              <w:t xml:space="preserve">11/16/2022</w:t>
+            </w:r>
+          </w:p>
+        </w:tc>
+        <w:tc>
+          <w:tcPr>
+            <w:tcBorders>
+              <w:bottom w:val="single" w:sz="8" w:space="0" w:color="666666"/>
+              <w:top w:val="single" w:sz="8" w:space="0" w:color="666666"/>
+              <w:left w:val="single" w:sz="8" w:space="0" w:color="666666"/>
+              <w:right w:val="single" w:sz="8" w:space="0" w:color="666666"/>
+            </w:tcBorders>
+            <w:shd w:val="clear" w:color="auto" w:fill="FFFFFF"/>
+            <w:tcMar>
+              <w:top w:w="0" w:type="dxa"/>
+              <w:bottom w:w="0" w:type="dxa"/>
+              <w:left w:w="0" w:type="dxa"/>
+              <w:right w:w="0" w:type="dxa"/>
+            </w:tcMar>
+            <w:vAlign w:val="center"/>
+          </w:tcPr>
+          <w:p>
+            <w:pPr>
+              <w:jc w:val="right"/>
+              <w:keepNext/>
+              <w:pBdr>
+                <w:bottom w:val="none" w:sz="0" w:space="0" w:color="000000"/>
+                <w:top w:val="none" w:sz="0" w:space="0" w:color="000000"/>
+                <w:left w:val="none" w:sz="0" w:space="0" w:color="000000"/>
+                <w:right w:val="none" w:sz="0" w:space="0" w:color="000000"/>
+              </w:pBdr>
+              <w:spacing w:after="100" w:before="100" w:line="240"/>
+              <w:ind w:firstLine="0" w:left="100" w:right="100"/>
+            </w:pPr>
+            <w:r xmlns:w="http://schemas.openxmlformats.org/wordprocessingml/2006/main" xmlns:wp="http://schemas.openxmlformats.org/drawingml/2006/wordprocessingDrawing" xmlns:r="http://schemas.openxmlformats.org/officeDocument/2006/relationships" xmlns:w14="http://schemas.microsoft.com/office/word/2010/wordml">
+              <w:rPr>
+                <w:rFonts w:ascii="Arial" w:hAnsi="Arial" w:eastAsia="Arial" w:cs="Arial"/>
+                <w:i w:val="false"/>
+                <w:b w:val="false"/>
+                <w:u w:val="none"/>
+                <w:sz w:val="22"/>
+                <w:szCs w:val="22"/>
+                <w:color w:val="000000"/>
+              </w:rPr>
+              <w:t xml:space="preserve">98.7</w:t>
             </w:r>
           </w:p>
         </w:tc>
@@ -6288,7 +6288,7 @@
                 <w:szCs w:val="22"/>
                 <w:color w:val="000000"/>
               </w:rPr>
-              <w:t xml:space="preserve">-2.2%</w:t>
+              <w:t xml:space="preserve">-5.9%</w:t>
             </w:r>
           </w:p>
         </w:tc>
@@ -6376,7 +6376,7 @@
                 <w:szCs w:val="22"/>
                 <w:color w:val="000000"/>
               </w:rPr>
-              <w:t xml:space="preserve">90.2</w:t>
+              <w:t xml:space="preserve">84.2</w:t>
             </w:r>
           </w:p>
         </w:tc>
@@ -6443,7 +6443,7 @@
           </w:tcPr>
           <w:p>
             <w:pPr>
-              <w:jc w:val="left"/>
+              <w:jc w:val="right"/>
               <w:keepNext/>
               <w:pBdr>
                 <w:bottom w:val="none" w:sz="0" w:space="0" w:color="000000"/>
@@ -6508,51 +6508,51 @@
                 <w:szCs w:val="22"/>
                 <w:color w:val="000000"/>
               </w:rPr>
-              <w:t xml:space="preserve">3,447.5</w:t>
-            </w:r>
-          </w:p>
-        </w:tc>
-        <w:tc>
-          <w:tcPr>
-            <w:tcBorders>
-              <w:bottom w:val="single" w:sz="8" w:space="0" w:color="666666"/>
-              <w:top w:val="single" w:sz="8" w:space="0" w:color="666666"/>
-              <w:left w:val="single" w:sz="8" w:space="0" w:color="666666"/>
-              <w:right w:val="single" w:sz="8" w:space="0" w:color="666666"/>
-            </w:tcBorders>
-            <w:shd w:val="clear" w:color="auto" w:fill="FFFFFF"/>
-            <w:tcMar>
-              <w:top w:w="0" w:type="dxa"/>
-              <w:bottom w:w="0" w:type="dxa"/>
-              <w:left w:w="0" w:type="dxa"/>
-              <w:right w:w="0" w:type="dxa"/>
-            </w:tcMar>
-            <w:vAlign w:val="center"/>
-          </w:tcPr>
-          <w:p>
-            <w:pPr>
-              <w:jc w:val="right"/>
-              <w:keepNext/>
-              <w:pBdr>
-                <w:bottom w:val="none" w:sz="0" w:space="0" w:color="000000"/>
-                <w:top w:val="none" w:sz="0" w:space="0" w:color="000000"/>
-                <w:left w:val="none" w:sz="0" w:space="0" w:color="000000"/>
-                <w:right w:val="none" w:sz="0" w:space="0" w:color="000000"/>
-              </w:pBdr>
-              <w:spacing w:after="100" w:before="100" w:line="240"/>
-              <w:ind w:firstLine="0" w:left="100" w:right="100"/>
-            </w:pPr>
-            <w:r xmlns:w="http://schemas.openxmlformats.org/wordprocessingml/2006/main" xmlns:wp="http://schemas.openxmlformats.org/drawingml/2006/wordprocessingDrawing" xmlns:r="http://schemas.openxmlformats.org/officeDocument/2006/relationships" xmlns:w14="http://schemas.microsoft.com/office/word/2010/wordml">
-              <w:rPr>
-                <w:rFonts w:ascii="Arial" w:hAnsi="Arial" w:eastAsia="Arial" w:cs="Arial"/>
-                <w:i w:val="false"/>
-                <w:b w:val="false"/>
-                <w:u w:val="none"/>
-                <w:sz w:val="22"/>
-                <w:szCs w:val="22"/>
-                <w:color w:val="000000"/>
-              </w:rPr>
-              <w:t xml:space="preserve"/>
+              <w:t xml:space="preserve">3,402.7</w:t>
+            </w:r>
+          </w:p>
+        </w:tc>
+        <w:tc>
+          <w:tcPr>
+            <w:tcBorders>
+              <w:bottom w:val="single" w:sz="8" w:space="0" w:color="666666"/>
+              <w:top w:val="single" w:sz="8" w:space="0" w:color="666666"/>
+              <w:left w:val="single" w:sz="8" w:space="0" w:color="666666"/>
+              <w:right w:val="single" w:sz="8" w:space="0" w:color="666666"/>
+            </w:tcBorders>
+            <w:shd w:val="clear" w:color="auto" w:fill="FFFFFF"/>
+            <w:tcMar>
+              <w:top w:w="0" w:type="dxa"/>
+              <w:bottom w:w="0" w:type="dxa"/>
+              <w:left w:w="0" w:type="dxa"/>
+              <w:right w:w="0" w:type="dxa"/>
+            </w:tcMar>
+            <w:vAlign w:val="center"/>
+          </w:tcPr>
+          <w:p>
+            <w:pPr>
+              <w:jc w:val="right"/>
+              <w:keepNext/>
+              <w:pBdr>
+                <w:bottom w:val="none" w:sz="0" w:space="0" w:color="000000"/>
+                <w:top w:val="none" w:sz="0" w:space="0" w:color="000000"/>
+                <w:left w:val="none" w:sz="0" w:space="0" w:color="000000"/>
+                <w:right w:val="none" w:sz="0" w:space="0" w:color="000000"/>
+              </w:pBdr>
+              <w:spacing w:after="100" w:before="100" w:line="240"/>
+              <w:ind w:firstLine="0" w:left="100" w:right="100"/>
+            </w:pPr>
+            <w:r xmlns:w="http://schemas.openxmlformats.org/wordprocessingml/2006/main" xmlns:wp="http://schemas.openxmlformats.org/drawingml/2006/wordprocessingDrawing" xmlns:r="http://schemas.openxmlformats.org/officeDocument/2006/relationships" xmlns:w14="http://schemas.microsoft.com/office/word/2010/wordml">
+              <w:rPr>
+                <w:rFonts w:ascii="Arial" w:hAnsi="Arial" w:eastAsia="Arial" w:cs="Arial"/>
+                <w:i w:val="false"/>
+                <w:b w:val="false"/>
+                <w:u w:val="none"/>
+                <w:sz w:val="22"/>
+                <w:szCs w:val="22"/>
+                <w:color w:val="000000"/>
+              </w:rPr>
+              <w:t xml:space="preserve">42.4</w:t>
             </w:r>
           </w:p>
         </w:tc>
@@ -6647,51 +6647,51 @@
                 <w:szCs w:val="22"/>
                 <w:color w:val="000000"/>
               </w:rPr>
-              <w:t xml:space="preserve">11/12/2022</w:t>
-            </w:r>
-          </w:p>
-        </w:tc>
-        <w:tc>
-          <w:tcPr>
-            <w:tcBorders>
-              <w:bottom w:val="single" w:sz="8" w:space="0" w:color="666666"/>
-              <w:top w:val="single" w:sz="8" w:space="0" w:color="666666"/>
-              <w:left w:val="single" w:sz="8" w:space="0" w:color="666666"/>
-              <w:right w:val="single" w:sz="8" w:space="0" w:color="666666"/>
-            </w:tcBorders>
-            <w:shd w:val="clear" w:color="auto" w:fill="FFFFFF"/>
-            <w:tcMar>
-              <w:top w:w="0" w:type="dxa"/>
-              <w:bottom w:w="0" w:type="dxa"/>
-              <w:left w:w="0" w:type="dxa"/>
-              <w:right w:w="0" w:type="dxa"/>
-            </w:tcMar>
-            <w:vAlign w:val="center"/>
-          </w:tcPr>
-          <w:p>
-            <w:pPr>
-              <w:jc w:val="right"/>
-              <w:keepNext/>
-              <w:pBdr>
-                <w:bottom w:val="none" w:sz="0" w:space="0" w:color="000000"/>
-                <w:top w:val="none" w:sz="0" w:space="0" w:color="000000"/>
-                <w:left w:val="none" w:sz="0" w:space="0" w:color="000000"/>
-                <w:right w:val="none" w:sz="0" w:space="0" w:color="000000"/>
-              </w:pBdr>
-              <w:spacing w:after="100" w:before="100" w:line="240"/>
-              <w:ind w:firstLine="0" w:left="100" w:right="100"/>
-            </w:pPr>
-            <w:r xmlns:w="http://schemas.openxmlformats.org/wordprocessingml/2006/main" xmlns:wp="http://schemas.openxmlformats.org/drawingml/2006/wordprocessingDrawing" xmlns:r="http://schemas.openxmlformats.org/officeDocument/2006/relationships" xmlns:w14="http://schemas.microsoft.com/office/word/2010/wordml">
-              <w:rPr>
-                <w:rFonts w:ascii="Arial" w:hAnsi="Arial" w:eastAsia="Arial" w:cs="Arial"/>
-                <w:i w:val="false"/>
-                <w:b w:val="false"/>
-                <w:u w:val="none"/>
-                <w:sz w:val="22"/>
-                <w:szCs w:val="22"/>
-                <w:color w:val="000000"/>
-              </w:rPr>
-              <w:t xml:space="preserve">117.8</w:t>
+              <w:t xml:space="preserve">11/15/2022</w:t>
+            </w:r>
+          </w:p>
+        </w:tc>
+        <w:tc>
+          <w:tcPr>
+            <w:tcBorders>
+              <w:bottom w:val="single" w:sz="8" w:space="0" w:color="666666"/>
+              <w:top w:val="single" w:sz="8" w:space="0" w:color="666666"/>
+              <w:left w:val="single" w:sz="8" w:space="0" w:color="666666"/>
+              <w:right w:val="single" w:sz="8" w:space="0" w:color="666666"/>
+            </w:tcBorders>
+            <w:shd w:val="clear" w:color="auto" w:fill="FFFFFF"/>
+            <w:tcMar>
+              <w:top w:w="0" w:type="dxa"/>
+              <w:bottom w:w="0" w:type="dxa"/>
+              <w:left w:w="0" w:type="dxa"/>
+              <w:right w:w="0" w:type="dxa"/>
+            </w:tcMar>
+            <w:vAlign w:val="center"/>
+          </w:tcPr>
+          <w:p>
+            <w:pPr>
+              <w:jc w:val="right"/>
+              <w:keepNext/>
+              <w:pBdr>
+                <w:bottom w:val="none" w:sz="0" w:space="0" w:color="000000"/>
+                <w:top w:val="none" w:sz="0" w:space="0" w:color="000000"/>
+                <w:left w:val="none" w:sz="0" w:space="0" w:color="000000"/>
+                <w:right w:val="none" w:sz="0" w:space="0" w:color="000000"/>
+              </w:pBdr>
+              <w:spacing w:after="100" w:before="100" w:line="240"/>
+              <w:ind w:firstLine="0" w:left="100" w:right="100"/>
+            </w:pPr>
+            <w:r xmlns:w="http://schemas.openxmlformats.org/wordprocessingml/2006/main" xmlns:wp="http://schemas.openxmlformats.org/drawingml/2006/wordprocessingDrawing" xmlns:r="http://schemas.openxmlformats.org/officeDocument/2006/relationships" xmlns:w14="http://schemas.microsoft.com/office/word/2010/wordml">
+              <w:rPr>
+                <w:rFonts w:ascii="Arial" w:hAnsi="Arial" w:eastAsia="Arial" w:cs="Arial"/>
+                <w:i w:val="false"/>
+                <w:b w:val="false"/>
+                <w:u w:val="none"/>
+                <w:sz w:val="22"/>
+                <w:szCs w:val="22"/>
+                <w:color w:val="000000"/>
+              </w:rPr>
+              <w:t xml:space="preserve">104.9</w:t>
             </w:r>
           </w:p>
         </w:tc>
@@ -6735,7 +6735,7 @@
                 <w:szCs w:val="22"/>
                 <w:color w:val="000000"/>
               </w:rPr>
-              <w:t xml:space="preserve">-3.6%</w:t>
+              <w:t xml:space="preserve">-5.8%</w:t>
             </w:r>
           </w:p>
         </w:tc>
@@ -6823,7 +6823,7 @@
                 <w:szCs w:val="22"/>
                 <w:color w:val="000000"/>
               </w:rPr>
-              <w:t xml:space="preserve">91.6</w:t>
+              <w:t xml:space="preserve">85.5</w:t>
             </w:r>
           </w:p>
         </w:tc>
@@ -6867,30 +6867,30 @@
                 <w:szCs w:val="22"/>
                 <w:color w:val="000000"/>
               </w:rPr>
-              <w:t xml:space="preserve">-3.5%</w:t>
-            </w:r>
-          </w:p>
-        </w:tc>
-        <w:tc>
-          <w:tcPr>
-            <w:tcBorders>
-              <w:bottom w:val="single" w:sz="8" w:space="0" w:color="666666"/>
-              <w:top w:val="single" w:sz="8" w:space="0" w:color="666666"/>
-              <w:left w:val="single" w:sz="8" w:space="0" w:color="666666"/>
-              <w:right w:val="single" w:sz="8" w:space="0" w:color="666666"/>
-            </w:tcBorders>
-            <w:shd w:val="clear" w:color="auto" w:fill="FFFFFF"/>
-            <w:tcMar>
-              <w:top w:w="0" w:type="dxa"/>
-              <w:bottom w:w="0" w:type="dxa"/>
-              <w:left w:w="0" w:type="dxa"/>
-              <w:right w:w="0" w:type="dxa"/>
-            </w:tcMar>
-            <w:vAlign w:val="center"/>
-          </w:tcPr>
-          <w:p>
-            <w:pPr>
-              <w:jc w:val="left"/>
+              <w:t xml:space="preserve">-1.1%</w:t>
+            </w:r>
+          </w:p>
+        </w:tc>
+        <w:tc>
+          <w:tcPr>
+            <w:tcBorders>
+              <w:bottom w:val="single" w:sz="8" w:space="0" w:color="666666"/>
+              <w:top w:val="single" w:sz="8" w:space="0" w:color="666666"/>
+              <w:left w:val="single" w:sz="8" w:space="0" w:color="666666"/>
+              <w:right w:val="single" w:sz="8" w:space="0" w:color="666666"/>
+            </w:tcBorders>
+            <w:shd w:val="clear" w:color="auto" w:fill="FFFFFF"/>
+            <w:tcMar>
+              <w:top w:w="0" w:type="dxa"/>
+              <w:bottom w:w="0" w:type="dxa"/>
+              <w:left w:w="0" w:type="dxa"/>
+              <w:right w:w="0" w:type="dxa"/>
+            </w:tcMar>
+            <w:vAlign w:val="center"/>
+          </w:tcPr>
+          <w:p>
+            <w:pPr>
+              <w:jc w:val="right"/>
               <w:keepNext/>
               <w:pBdr>
                 <w:bottom w:val="none" w:sz="0" w:space="0" w:color="000000"/>
@@ -6955,7 +6955,7 @@
                 <w:szCs w:val="22"/>
                 <w:color w:val="000000"/>
               </w:rPr>
-              <w:t xml:space="preserve">3,743.3</w:t>
+              <w:t xml:space="preserve">3,410.5</w:t>
             </w:r>
           </w:p>
         </w:tc>
@@ -7094,51 +7094,51 @@
                 <w:szCs w:val="22"/>
                 <w:color w:val="000000"/>
               </w:rPr>
-              <w:t xml:space="preserve">11/11/2022</w:t>
-            </w:r>
-          </w:p>
-        </w:tc>
-        <w:tc>
-          <w:tcPr>
-            <w:tcBorders>
-              <w:bottom w:val="single" w:sz="8" w:space="0" w:color="666666"/>
-              <w:top w:val="single" w:sz="8" w:space="0" w:color="666666"/>
-              <w:left w:val="single" w:sz="8" w:space="0" w:color="666666"/>
-              <w:right w:val="single" w:sz="8" w:space="0" w:color="666666"/>
-            </w:tcBorders>
-            <w:shd w:val="clear" w:color="auto" w:fill="FFFFFF"/>
-            <w:tcMar>
-              <w:top w:w="0" w:type="dxa"/>
-              <w:bottom w:w="0" w:type="dxa"/>
-              <w:left w:w="0" w:type="dxa"/>
-              <w:right w:w="0" w:type="dxa"/>
-            </w:tcMar>
-            <w:vAlign w:val="center"/>
-          </w:tcPr>
-          <w:p>
-            <w:pPr>
-              <w:jc w:val="right"/>
-              <w:keepNext/>
-              <w:pBdr>
-                <w:bottom w:val="none" w:sz="0" w:space="0" w:color="000000"/>
-                <w:top w:val="none" w:sz="0" w:space="0" w:color="000000"/>
-                <w:left w:val="none" w:sz="0" w:space="0" w:color="000000"/>
-                <w:right w:val="none" w:sz="0" w:space="0" w:color="000000"/>
-              </w:pBdr>
-              <w:spacing w:after="100" w:before="100" w:line="240"/>
-              <w:ind w:firstLine="0" w:left="100" w:right="100"/>
-            </w:pPr>
-            <w:r xmlns:w="http://schemas.openxmlformats.org/wordprocessingml/2006/main" xmlns:wp="http://schemas.openxmlformats.org/drawingml/2006/wordprocessingDrawing" xmlns:r="http://schemas.openxmlformats.org/officeDocument/2006/relationships" xmlns:w14="http://schemas.microsoft.com/office/word/2010/wordml">
-              <w:rPr>
-                <w:rFonts w:ascii="Arial" w:hAnsi="Arial" w:eastAsia="Arial" w:cs="Arial"/>
-                <w:i w:val="false"/>
-                <w:b w:val="false"/>
-                <w:u w:val="none"/>
-                <w:sz w:val="22"/>
-                <w:szCs w:val="22"/>
-                <w:color w:val="000000"/>
-              </w:rPr>
-              <w:t xml:space="preserve">122.2</w:t>
+              <w:t xml:space="preserve">11/14/2022</w:t>
+            </w:r>
+          </w:p>
+        </w:tc>
+        <w:tc>
+          <w:tcPr>
+            <w:tcBorders>
+              <w:bottom w:val="single" w:sz="8" w:space="0" w:color="666666"/>
+              <w:top w:val="single" w:sz="8" w:space="0" w:color="666666"/>
+              <w:left w:val="single" w:sz="8" w:space="0" w:color="666666"/>
+              <w:right w:val="single" w:sz="8" w:space="0" w:color="666666"/>
+            </w:tcBorders>
+            <w:shd w:val="clear" w:color="auto" w:fill="FFFFFF"/>
+            <w:tcMar>
+              <w:top w:w="0" w:type="dxa"/>
+              <w:bottom w:w="0" w:type="dxa"/>
+              <w:left w:w="0" w:type="dxa"/>
+              <w:right w:w="0" w:type="dxa"/>
+            </w:tcMar>
+            <w:vAlign w:val="center"/>
+          </w:tcPr>
+          <w:p>
+            <w:pPr>
+              <w:jc w:val="right"/>
+              <w:keepNext/>
+              <w:pBdr>
+                <w:bottom w:val="none" w:sz="0" w:space="0" w:color="000000"/>
+                <w:top w:val="none" w:sz="0" w:space="0" w:color="000000"/>
+                <w:left w:val="none" w:sz="0" w:space="0" w:color="000000"/>
+                <w:right w:val="none" w:sz="0" w:space="0" w:color="000000"/>
+              </w:pBdr>
+              <w:spacing w:after="100" w:before="100" w:line="240"/>
+              <w:ind w:firstLine="0" w:left="100" w:right="100"/>
+            </w:pPr>
+            <w:r xmlns:w="http://schemas.openxmlformats.org/wordprocessingml/2006/main" xmlns:wp="http://schemas.openxmlformats.org/drawingml/2006/wordprocessingDrawing" xmlns:r="http://schemas.openxmlformats.org/officeDocument/2006/relationships" xmlns:w14="http://schemas.microsoft.com/office/word/2010/wordml">
+              <w:rPr>
+                <w:rFonts w:ascii="Arial" w:hAnsi="Arial" w:eastAsia="Arial" w:cs="Arial"/>
+                <w:i w:val="false"/>
+                <w:b w:val="false"/>
+                <w:u w:val="none"/>
+                <w:sz w:val="22"/>
+                <w:szCs w:val="22"/>
+                <w:color w:val="000000"/>
+              </w:rPr>
+              <w:t xml:space="preserve">111.4</w:t>
             </w:r>
           </w:p>
         </w:tc>
@@ -7182,7 +7182,7 @@
                 <w:szCs w:val="22"/>
                 <w:color w:val="000000"/>
               </w:rPr>
-              <w:t xml:space="preserve">-16.6%</w:t>
+              <w:t xml:space="preserve">-3.3%</w:t>
             </w:r>
           </w:p>
         </w:tc>
@@ -7270,7 +7270,7 @@
                 <w:szCs w:val="22"/>
                 <w:color w:val="000000"/>
               </w:rPr>
-              <w:t xml:space="preserve">95.0</w:t>
+              <w:t xml:space="preserve">86.5</w:t>
             </w:r>
           </w:p>
         </w:tc>
@@ -7314,30 +7314,30 @@
                 <w:szCs w:val="22"/>
                 <w:color w:val="000000"/>
               </w:rPr>
-              <w:t xml:space="preserve">-13.8%</w:t>
-            </w:r>
-          </w:p>
-        </w:tc>
-        <w:tc>
-          <w:tcPr>
-            <w:tcBorders>
-              <w:bottom w:val="single" w:sz="8" w:space="0" w:color="666666"/>
-              <w:top w:val="single" w:sz="8" w:space="0" w:color="666666"/>
-              <w:left w:val="single" w:sz="8" w:space="0" w:color="666666"/>
-              <w:right w:val="single" w:sz="8" w:space="0" w:color="666666"/>
-            </w:tcBorders>
-            <w:shd w:val="clear" w:color="auto" w:fill="FFFFFF"/>
-            <w:tcMar>
-              <w:top w:w="0" w:type="dxa"/>
-              <w:bottom w:w="0" w:type="dxa"/>
-              <w:left w:w="0" w:type="dxa"/>
-              <w:right w:w="0" w:type="dxa"/>
-            </w:tcMar>
-            <w:vAlign w:val="center"/>
-          </w:tcPr>
-          <w:p>
-            <w:pPr>
-              <w:jc w:val="left"/>
+              <w:t xml:space="preserve">-4.1%</w:t>
+            </w:r>
+          </w:p>
+        </w:tc>
+        <w:tc>
+          <w:tcPr>
+            <w:tcBorders>
+              <w:bottom w:val="single" w:sz="8" w:space="0" w:color="666666"/>
+              <w:top w:val="single" w:sz="8" w:space="0" w:color="666666"/>
+              <w:left w:val="single" w:sz="8" w:space="0" w:color="666666"/>
+              <w:right w:val="single" w:sz="8" w:space="0" w:color="666666"/>
+            </w:tcBorders>
+            <w:shd w:val="clear" w:color="auto" w:fill="FFFFFF"/>
+            <w:tcMar>
+              <w:top w:w="0" w:type="dxa"/>
+              <w:bottom w:w="0" w:type="dxa"/>
+              <w:left w:w="0" w:type="dxa"/>
+              <w:right w:w="0" w:type="dxa"/>
+            </w:tcMar>
+            <w:vAlign w:val="center"/>
+          </w:tcPr>
+          <w:p>
+            <w:pPr>
+              <w:jc w:val="right"/>
               <w:keepNext/>
               <w:pBdr>
                 <w:bottom w:val="none" w:sz="0" w:space="0" w:color="000000"/>
@@ -7402,7 +7402,7 @@
                 <w:szCs w:val="22"/>
                 <w:color w:val="000000"/>
               </w:rPr>
-              <w:t xml:space="preserve">4,077.7</w:t>
+              <w:t xml:space="preserve">3,445.2</w:t>
             </w:r>
           </w:p>
         </w:tc>
@@ -7541,51 +7541,51 @@
                 <w:szCs w:val="22"/>
                 <w:color w:val="000000"/>
               </w:rPr>
-              <w:t xml:space="preserve">11/10/2022</w:t>
-            </w:r>
-          </w:p>
-        </w:tc>
-        <w:tc>
-          <w:tcPr>
-            <w:tcBorders>
-              <w:bottom w:val="single" w:sz="8" w:space="0" w:color="666666"/>
-              <w:top w:val="single" w:sz="8" w:space="0" w:color="666666"/>
-              <w:left w:val="single" w:sz="8" w:space="0" w:color="666666"/>
-              <w:right w:val="single" w:sz="8" w:space="0" w:color="666666"/>
-            </w:tcBorders>
-            <w:shd w:val="clear" w:color="auto" w:fill="FFFFFF"/>
-            <w:tcMar>
-              <w:top w:w="0" w:type="dxa"/>
-              <w:bottom w:w="0" w:type="dxa"/>
-              <w:left w:w="0" w:type="dxa"/>
-              <w:right w:w="0" w:type="dxa"/>
-            </w:tcMar>
-            <w:vAlign w:val="center"/>
-          </w:tcPr>
-          <w:p>
-            <w:pPr>
-              <w:jc w:val="right"/>
-              <w:keepNext/>
-              <w:pBdr>
-                <w:bottom w:val="none" w:sz="0" w:space="0" w:color="000000"/>
-                <w:top w:val="none" w:sz="0" w:space="0" w:color="000000"/>
-                <w:left w:val="none" w:sz="0" w:space="0" w:color="000000"/>
-                <w:right w:val="none" w:sz="0" w:space="0" w:color="000000"/>
-              </w:pBdr>
-              <w:spacing w:after="100" w:before="100" w:line="240"/>
-              <w:ind w:firstLine="0" w:left="100" w:right="100"/>
-            </w:pPr>
-            <w:r xmlns:w="http://schemas.openxmlformats.org/wordprocessingml/2006/main" xmlns:wp="http://schemas.openxmlformats.org/drawingml/2006/wordprocessingDrawing" xmlns:r="http://schemas.openxmlformats.org/officeDocument/2006/relationships" xmlns:w14="http://schemas.microsoft.com/office/word/2010/wordml">
-              <w:rPr>
-                <w:rFonts w:ascii="Arial" w:hAnsi="Arial" w:eastAsia="Arial" w:cs="Arial"/>
-                <w:i w:val="false"/>
-                <w:b w:val="false"/>
-                <w:u w:val="none"/>
-                <w:sz w:val="22"/>
-                <w:szCs w:val="22"/>
-                <w:color w:val="000000"/>
-              </w:rPr>
-              <w:t xml:space="preserve">146.5</w:t>
+              <w:t xml:space="preserve">11/13/2022</w:t>
+            </w:r>
+          </w:p>
+        </w:tc>
+        <w:tc>
+          <w:tcPr>
+            <w:tcBorders>
+              <w:bottom w:val="single" w:sz="8" w:space="0" w:color="666666"/>
+              <w:top w:val="single" w:sz="8" w:space="0" w:color="666666"/>
+              <w:left w:val="single" w:sz="8" w:space="0" w:color="666666"/>
+              <w:right w:val="single" w:sz="8" w:space="0" w:color="666666"/>
+            </w:tcBorders>
+            <w:shd w:val="clear" w:color="auto" w:fill="FFFFFF"/>
+            <w:tcMar>
+              <w:top w:w="0" w:type="dxa"/>
+              <w:bottom w:w="0" w:type="dxa"/>
+              <w:left w:w="0" w:type="dxa"/>
+              <w:right w:w="0" w:type="dxa"/>
+            </w:tcMar>
+            <w:vAlign w:val="center"/>
+          </w:tcPr>
+          <w:p>
+            <w:pPr>
+              <w:jc w:val="right"/>
+              <w:keepNext/>
+              <w:pBdr>
+                <w:bottom w:val="none" w:sz="0" w:space="0" w:color="000000"/>
+                <w:top w:val="none" w:sz="0" w:space="0" w:color="000000"/>
+                <w:left w:val="none" w:sz="0" w:space="0" w:color="000000"/>
+                <w:right w:val="none" w:sz="0" w:space="0" w:color="000000"/>
+              </w:pBdr>
+              <w:spacing w:after="100" w:before="100" w:line="240"/>
+              <w:ind w:firstLine="0" w:left="100" w:right="100"/>
+            </w:pPr>
+            <w:r xmlns:w="http://schemas.openxmlformats.org/wordprocessingml/2006/main" xmlns:wp="http://schemas.openxmlformats.org/drawingml/2006/wordprocessingDrawing" xmlns:r="http://schemas.openxmlformats.org/officeDocument/2006/relationships" xmlns:w14="http://schemas.microsoft.com/office/word/2010/wordml">
+              <w:rPr>
+                <w:rFonts w:ascii="Arial" w:hAnsi="Arial" w:eastAsia="Arial" w:cs="Arial"/>
+                <w:i w:val="false"/>
+                <w:b w:val="false"/>
+                <w:u w:val="none"/>
+                <w:sz w:val="22"/>
+                <w:szCs w:val="22"/>
+                <w:color w:val="000000"/>
+              </w:rPr>
+              <w:t xml:space="preserve">115.2</w:t>
             </w:r>
           </w:p>
         </w:tc>
@@ -7629,7 +7629,7 @@
                 <w:szCs w:val="22"/>
                 <w:color w:val="000000"/>
               </w:rPr>
-              <w:t xml:space="preserve">-31.7%</w:t>
+              <w:t xml:space="preserve">-2.2%</w:t>
             </w:r>
           </w:p>
         </w:tc>
@@ -7717,7 +7717,7 @@
                 <w:szCs w:val="22"/>
                 <w:color w:val="000000"/>
               </w:rPr>
-              <w:t xml:space="preserve">110.2</w:t>
+              <w:t xml:space="preserve">90.2</w:t>
             </w:r>
           </w:p>
         </w:tc>
@@ -7761,95 +7761,95 @@
                 <w:szCs w:val="22"/>
                 <w:color w:val="000000"/>
               </w:rPr>
-              <w:t xml:space="preserve">-27.9%</w:t>
-            </w:r>
-          </w:p>
-        </w:tc>
-        <w:tc>
-          <w:tcPr>
-            <w:tcBorders>
-              <w:bottom w:val="single" w:sz="8" w:space="0" w:color="666666"/>
-              <w:top w:val="single" w:sz="8" w:space="0" w:color="666666"/>
-              <w:left w:val="single" w:sz="8" w:space="0" w:color="666666"/>
-              <w:right w:val="single" w:sz="8" w:space="0" w:color="666666"/>
-            </w:tcBorders>
-            <w:shd w:val="clear" w:color="auto" w:fill="FFFFFF"/>
-            <w:tcMar>
-              <w:top w:w="0" w:type="dxa"/>
-              <w:bottom w:w="0" w:type="dxa"/>
-              <w:left w:w="0" w:type="dxa"/>
-              <w:right w:w="0" w:type="dxa"/>
-            </w:tcMar>
-            <w:vAlign w:val="center"/>
-          </w:tcPr>
-          <w:p>
-            <w:pPr>
-              <w:jc w:val="left"/>
-              <w:keepNext/>
-              <w:pBdr>
-                <w:bottom w:val="none" w:sz="0" w:space="0" w:color="000000"/>
-                <w:top w:val="none" w:sz="0" w:space="0" w:color="000000"/>
-                <w:left w:val="none" w:sz="0" w:space="0" w:color="000000"/>
-                <w:right w:val="none" w:sz="0" w:space="0" w:color="000000"/>
-              </w:pBdr>
-              <w:spacing w:after="100" w:before="100" w:line="240"/>
-              <w:ind w:firstLine="0" w:left="100" w:right="100"/>
-            </w:pPr>
-            <w:r xmlns:w="http://schemas.openxmlformats.org/wordprocessingml/2006/main" xmlns:wp="http://schemas.openxmlformats.org/drawingml/2006/wordprocessingDrawing" xmlns:r="http://schemas.openxmlformats.org/officeDocument/2006/relationships" xmlns:w14="http://schemas.microsoft.com/office/word/2010/wordml">
-              <w:rPr>
-                <w:rFonts w:ascii="Arial" w:hAnsi="Arial" w:eastAsia="Arial" w:cs="Arial"/>
-                <w:i w:val="false"/>
-                <w:b w:val="false"/>
-                <w:u w:val="none"/>
-                <w:sz w:val="22"/>
-                <w:szCs w:val="22"/>
-                <w:color w:val="000000"/>
-              </w:rPr>
-              <w:t xml:space="preserve">Flow&gt;95cfs</w:t>
-            </w:r>
-          </w:p>
-        </w:tc>
-        <w:tc>
-          <w:tcPr>
-            <w:tcBorders>
-              <w:bottom w:val="single" w:sz="8" w:space="0" w:color="666666"/>
-              <w:top w:val="single" w:sz="8" w:space="0" w:color="666666"/>
-              <w:left w:val="single" w:sz="8" w:space="0" w:color="666666"/>
-              <w:right w:val="single" w:sz="8" w:space="0" w:color="666666"/>
-            </w:tcBorders>
-            <w:shd w:val="clear" w:color="auto" w:fill="FFFFFF"/>
-            <w:tcMar>
-              <w:top w:w="0" w:type="dxa"/>
-              <w:bottom w:w="0" w:type="dxa"/>
-              <w:left w:w="0" w:type="dxa"/>
-              <w:right w:w="0" w:type="dxa"/>
-            </w:tcMar>
-            <w:vAlign w:val="center"/>
-          </w:tcPr>
-          <w:p>
-            <w:pPr>
-              <w:jc w:val="right"/>
-              <w:keepNext/>
-              <w:pBdr>
-                <w:bottom w:val="none" w:sz="0" w:space="0" w:color="000000"/>
-                <w:top w:val="none" w:sz="0" w:space="0" w:color="000000"/>
-                <w:left w:val="none" w:sz="0" w:space="0" w:color="000000"/>
-                <w:right w:val="none" w:sz="0" w:space="0" w:color="000000"/>
-              </w:pBdr>
-              <w:spacing w:after="100" w:before="100" w:line="240"/>
-              <w:ind w:firstLine="0" w:left="100" w:right="100"/>
-            </w:pPr>
-            <w:r xmlns:w="http://schemas.openxmlformats.org/wordprocessingml/2006/main" xmlns:wp="http://schemas.openxmlformats.org/drawingml/2006/wordprocessingDrawing" xmlns:r="http://schemas.openxmlformats.org/officeDocument/2006/relationships" xmlns:w14="http://schemas.microsoft.com/office/word/2010/wordml">
-              <w:rPr>
-                <w:rFonts w:ascii="Arial" w:hAnsi="Arial" w:eastAsia="Arial" w:cs="Arial"/>
-                <w:i w:val="false"/>
-                <w:b w:val="false"/>
-                <w:u w:val="none"/>
-                <w:sz w:val="22"/>
-                <w:szCs w:val="22"/>
-                <w:color w:val="000000"/>
-              </w:rPr>
-              <w:t xml:space="preserve">4,104.7</w:t>
+              <w:t xml:space="preserve">-1.6%</w:t>
+            </w:r>
+          </w:p>
+        </w:tc>
+        <w:tc>
+          <w:tcPr>
+            <w:tcBorders>
+              <w:bottom w:val="single" w:sz="8" w:space="0" w:color="666666"/>
+              <w:top w:val="single" w:sz="8" w:space="0" w:color="666666"/>
+              <w:left w:val="single" w:sz="8" w:space="0" w:color="666666"/>
+              <w:right w:val="single" w:sz="8" w:space="0" w:color="666666"/>
+            </w:tcBorders>
+            <w:shd w:val="clear" w:color="auto" w:fill="FFFFFF"/>
+            <w:tcMar>
+              <w:top w:w="0" w:type="dxa"/>
+              <w:bottom w:w="0" w:type="dxa"/>
+              <w:left w:w="0" w:type="dxa"/>
+              <w:right w:w="0" w:type="dxa"/>
+            </w:tcMar>
+            <w:vAlign w:val="center"/>
+          </w:tcPr>
+          <w:p>
+            <w:pPr>
+              <w:jc w:val="right"/>
+              <w:keepNext/>
+              <w:pBdr>
+                <w:bottom w:val="none" w:sz="0" w:space="0" w:color="000000"/>
+                <w:top w:val="none" w:sz="0" w:space="0" w:color="000000"/>
+                <w:left w:val="none" w:sz="0" w:space="0" w:color="000000"/>
+                <w:right w:val="none" w:sz="0" w:space="0" w:color="000000"/>
+              </w:pBdr>
+              <w:spacing w:after="100" w:before="100" w:line="240"/>
+              <w:ind w:firstLine="0" w:left="100" w:right="100"/>
+            </w:pPr>
+            <w:r xmlns:w="http://schemas.openxmlformats.org/wordprocessingml/2006/main" xmlns:wp="http://schemas.openxmlformats.org/drawingml/2006/wordprocessingDrawing" xmlns:r="http://schemas.openxmlformats.org/officeDocument/2006/relationships" xmlns:w14="http://schemas.microsoft.com/office/word/2010/wordml">
+              <w:rPr>
+                <w:rFonts w:ascii="Arial" w:hAnsi="Arial" w:eastAsia="Arial" w:cs="Arial"/>
+                <w:i w:val="false"/>
+                <w:b w:val="false"/>
+                <w:u w:val="none"/>
+                <w:sz w:val="22"/>
+                <w:szCs w:val="22"/>
+                <w:color w:val="000000"/>
+              </w:rPr>
+              <w:t xml:space="preserve"/>
+            </w:r>
+          </w:p>
+        </w:tc>
+        <w:tc>
+          <w:tcPr>
+            <w:tcBorders>
+              <w:bottom w:val="single" w:sz="8" w:space="0" w:color="666666"/>
+              <w:top w:val="single" w:sz="8" w:space="0" w:color="666666"/>
+              <w:left w:val="single" w:sz="8" w:space="0" w:color="666666"/>
+              <w:right w:val="single" w:sz="8" w:space="0" w:color="666666"/>
+            </w:tcBorders>
+            <w:shd w:val="clear" w:color="auto" w:fill="FFFFFF"/>
+            <w:tcMar>
+              <w:top w:w="0" w:type="dxa"/>
+              <w:bottom w:w="0" w:type="dxa"/>
+              <w:left w:w="0" w:type="dxa"/>
+              <w:right w:w="0" w:type="dxa"/>
+            </w:tcMar>
+            <w:vAlign w:val="center"/>
+          </w:tcPr>
+          <w:p>
+            <w:pPr>
+              <w:jc w:val="right"/>
+              <w:keepNext/>
+              <w:pBdr>
+                <w:bottom w:val="none" w:sz="0" w:space="0" w:color="000000"/>
+                <w:top w:val="none" w:sz="0" w:space="0" w:color="000000"/>
+                <w:left w:val="none" w:sz="0" w:space="0" w:color="000000"/>
+                <w:right w:val="none" w:sz="0" w:space="0" w:color="000000"/>
+              </w:pBdr>
+              <w:spacing w:after="100" w:before="100" w:line="240"/>
+              <w:ind w:firstLine="0" w:left="100" w:right="100"/>
+            </w:pPr>
+            <w:r xmlns:w="http://schemas.openxmlformats.org/wordprocessingml/2006/main" xmlns:wp="http://schemas.openxmlformats.org/drawingml/2006/wordprocessingDrawing" xmlns:r="http://schemas.openxmlformats.org/officeDocument/2006/relationships" xmlns:w14="http://schemas.microsoft.com/office/word/2010/wordml">
+              <w:rPr>
+                <w:rFonts w:ascii="Arial" w:hAnsi="Arial" w:eastAsia="Arial" w:cs="Arial"/>
+                <w:i w:val="false"/>
+                <w:b w:val="false"/>
+                <w:u w:val="none"/>
+                <w:sz w:val="22"/>
+                <w:szCs w:val="22"/>
+                <w:color w:val="000000"/>
+              </w:rPr>
+              <w:t xml:space="preserve">3,447.5</w:t>
             </w:r>
           </w:p>
         </w:tc>
@@ -7988,51 +7988,51 @@
                 <w:szCs w:val="22"/>
                 <w:color w:val="000000"/>
               </w:rPr>
-              <w:t xml:space="preserve">11/9/2022</w:t>
-            </w:r>
-          </w:p>
-        </w:tc>
-        <w:tc>
-          <w:tcPr>
-            <w:tcBorders>
-              <w:bottom w:val="single" w:sz="8" w:space="0" w:color="666666"/>
-              <w:top w:val="single" w:sz="8" w:space="0" w:color="666666"/>
-              <w:left w:val="single" w:sz="8" w:space="0" w:color="666666"/>
-              <w:right w:val="single" w:sz="8" w:space="0" w:color="666666"/>
-            </w:tcBorders>
-            <w:shd w:val="clear" w:color="auto" w:fill="FFFFFF"/>
-            <w:tcMar>
-              <w:top w:w="0" w:type="dxa"/>
-              <w:bottom w:w="0" w:type="dxa"/>
-              <w:left w:w="0" w:type="dxa"/>
-              <w:right w:w="0" w:type="dxa"/>
-            </w:tcMar>
-            <w:vAlign w:val="center"/>
-          </w:tcPr>
-          <w:p>
-            <w:pPr>
-              <w:jc w:val="right"/>
-              <w:keepNext/>
-              <w:pBdr>
-                <w:bottom w:val="none" w:sz="0" w:space="0" w:color="000000"/>
-                <w:top w:val="none" w:sz="0" w:space="0" w:color="000000"/>
-                <w:left w:val="none" w:sz="0" w:space="0" w:color="000000"/>
-                <w:right w:val="none" w:sz="0" w:space="0" w:color="000000"/>
-              </w:pBdr>
-              <w:spacing w:after="100" w:before="100" w:line="240"/>
-              <w:ind w:firstLine="0" w:left="100" w:right="100"/>
-            </w:pPr>
-            <w:r xmlns:w="http://schemas.openxmlformats.org/wordprocessingml/2006/main" xmlns:wp="http://schemas.openxmlformats.org/drawingml/2006/wordprocessingDrawing" xmlns:r="http://schemas.openxmlformats.org/officeDocument/2006/relationships" xmlns:w14="http://schemas.microsoft.com/office/word/2010/wordml">
-              <w:rPr>
-                <w:rFonts w:ascii="Arial" w:hAnsi="Arial" w:eastAsia="Arial" w:cs="Arial"/>
-                <w:i w:val="false"/>
-                <w:b w:val="false"/>
-                <w:u w:val="none"/>
-                <w:sz w:val="22"/>
-                <w:szCs w:val="22"/>
-                <w:color w:val="000000"/>
-              </w:rPr>
-              <w:t xml:space="preserve">214.5</w:t>
+              <w:t xml:space="preserve">11/12/2022</w:t>
+            </w:r>
+          </w:p>
+        </w:tc>
+        <w:tc>
+          <w:tcPr>
+            <w:tcBorders>
+              <w:bottom w:val="single" w:sz="8" w:space="0" w:color="666666"/>
+              <w:top w:val="single" w:sz="8" w:space="0" w:color="666666"/>
+              <w:left w:val="single" w:sz="8" w:space="0" w:color="666666"/>
+              <w:right w:val="single" w:sz="8" w:space="0" w:color="666666"/>
+            </w:tcBorders>
+            <w:shd w:val="clear" w:color="auto" w:fill="FFFFFF"/>
+            <w:tcMar>
+              <w:top w:w="0" w:type="dxa"/>
+              <w:bottom w:w="0" w:type="dxa"/>
+              <w:left w:w="0" w:type="dxa"/>
+              <w:right w:w="0" w:type="dxa"/>
+            </w:tcMar>
+            <w:vAlign w:val="center"/>
+          </w:tcPr>
+          <w:p>
+            <w:pPr>
+              <w:jc w:val="right"/>
+              <w:keepNext/>
+              <w:pBdr>
+                <w:bottom w:val="none" w:sz="0" w:space="0" w:color="000000"/>
+                <w:top w:val="none" w:sz="0" w:space="0" w:color="000000"/>
+                <w:left w:val="none" w:sz="0" w:space="0" w:color="000000"/>
+                <w:right w:val="none" w:sz="0" w:space="0" w:color="000000"/>
+              </w:pBdr>
+              <w:spacing w:after="100" w:before="100" w:line="240"/>
+              <w:ind w:firstLine="0" w:left="100" w:right="100"/>
+            </w:pPr>
+            <w:r xmlns:w="http://schemas.openxmlformats.org/wordprocessingml/2006/main" xmlns:wp="http://schemas.openxmlformats.org/drawingml/2006/wordprocessingDrawing" xmlns:r="http://schemas.openxmlformats.org/officeDocument/2006/relationships" xmlns:w14="http://schemas.microsoft.com/office/word/2010/wordml">
+              <w:rPr>
+                <w:rFonts w:ascii="Arial" w:hAnsi="Arial" w:eastAsia="Arial" w:cs="Arial"/>
+                <w:i w:val="false"/>
+                <w:b w:val="false"/>
+                <w:u w:val="none"/>
+                <w:sz w:val="22"/>
+                <w:szCs w:val="22"/>
+                <w:color w:val="000000"/>
+              </w:rPr>
+              <w:t xml:space="preserve">117.8</w:t>
             </w:r>
           </w:p>
         </w:tc>
@@ -8076,7 +8076,7 @@
                 <w:szCs w:val="22"/>
                 <w:color w:val="000000"/>
               </w:rPr>
-              <w:t xml:space="preserve">10.8%</w:t>
+              <w:t xml:space="preserve">-3.6%</w:t>
             </w:r>
           </w:p>
         </w:tc>
@@ -8164,7 +8164,7 @@
                 <w:szCs w:val="22"/>
                 <w:color w:val="000000"/>
               </w:rPr>
-              <w:t xml:space="preserve">153.0</w:t>
+              <w:t xml:space="preserve">91.6</w:t>
             </w:r>
           </w:p>
         </w:tc>
@@ -8208,95 +8208,95 @@
                 <w:szCs w:val="22"/>
                 <w:color w:val="000000"/>
               </w:rPr>
-              <w:t xml:space="preserve">-2.4%</w:t>
-            </w:r>
-          </w:p>
-        </w:tc>
-        <w:tc>
-          <w:tcPr>
-            <w:tcBorders>
-              <w:bottom w:val="single" w:sz="8" w:space="0" w:color="666666"/>
-              <w:top w:val="single" w:sz="8" w:space="0" w:color="666666"/>
-              <w:left w:val="single" w:sz="8" w:space="0" w:color="666666"/>
-              <w:right w:val="single" w:sz="8" w:space="0" w:color="666666"/>
-            </w:tcBorders>
-            <w:shd w:val="clear" w:color="auto" w:fill="FFFFFF"/>
-            <w:tcMar>
-              <w:top w:w="0" w:type="dxa"/>
-              <w:bottom w:w="0" w:type="dxa"/>
-              <w:left w:w="0" w:type="dxa"/>
-              <w:right w:w="0" w:type="dxa"/>
-            </w:tcMar>
-            <w:vAlign w:val="center"/>
-          </w:tcPr>
-          <w:p>
-            <w:pPr>
-              <w:jc w:val="left"/>
-              <w:keepNext/>
-              <w:pBdr>
-                <w:bottom w:val="none" w:sz="0" w:space="0" w:color="000000"/>
-                <w:top w:val="none" w:sz="0" w:space="0" w:color="000000"/>
-                <w:left w:val="none" w:sz="0" w:space="0" w:color="000000"/>
-                <w:right w:val="none" w:sz="0" w:space="0" w:color="000000"/>
-              </w:pBdr>
-              <w:spacing w:after="100" w:before="100" w:line="240"/>
-              <w:ind w:firstLine="0" w:left="100" w:right="100"/>
-            </w:pPr>
-            <w:r xmlns:w="http://schemas.openxmlformats.org/wordprocessingml/2006/main" xmlns:wp="http://schemas.openxmlformats.org/drawingml/2006/wordprocessingDrawing" xmlns:r="http://schemas.openxmlformats.org/officeDocument/2006/relationships" xmlns:w14="http://schemas.microsoft.com/office/word/2010/wordml">
-              <w:rPr>
-                <w:rFonts w:ascii="Arial" w:hAnsi="Arial" w:eastAsia="Arial" w:cs="Arial"/>
-                <w:i w:val="false"/>
-                <w:b w:val="false"/>
-                <w:u w:val="none"/>
-                <w:sz w:val="22"/>
-                <w:szCs w:val="22"/>
-                <w:color w:val="000000"/>
-              </w:rPr>
-              <w:t xml:space="preserve">Flow&gt;95cfs</w:t>
-            </w:r>
-          </w:p>
-        </w:tc>
-        <w:tc>
-          <w:tcPr>
-            <w:tcBorders>
-              <w:bottom w:val="single" w:sz="8" w:space="0" w:color="666666"/>
-              <w:top w:val="single" w:sz="8" w:space="0" w:color="666666"/>
-              <w:left w:val="single" w:sz="8" w:space="0" w:color="666666"/>
-              <w:right w:val="single" w:sz="8" w:space="0" w:color="666666"/>
-            </w:tcBorders>
-            <w:shd w:val="clear" w:color="auto" w:fill="FFFFFF"/>
-            <w:tcMar>
-              <w:top w:w="0" w:type="dxa"/>
-              <w:bottom w:w="0" w:type="dxa"/>
-              <w:left w:w="0" w:type="dxa"/>
-              <w:right w:w="0" w:type="dxa"/>
-            </w:tcMar>
-            <w:vAlign w:val="center"/>
-          </w:tcPr>
-          <w:p>
-            <w:pPr>
-              <w:jc w:val="right"/>
-              <w:keepNext/>
-              <w:pBdr>
-                <w:bottom w:val="none" w:sz="0" w:space="0" w:color="000000"/>
-                <w:top w:val="none" w:sz="0" w:space="0" w:color="000000"/>
-                <w:left w:val="none" w:sz="0" w:space="0" w:color="000000"/>
-                <w:right w:val="none" w:sz="0" w:space="0" w:color="000000"/>
-              </w:pBdr>
-              <w:spacing w:after="100" w:before="100" w:line="240"/>
-              <w:ind w:firstLine="0" w:left="100" w:right="100"/>
-            </w:pPr>
-            <w:r xmlns:w="http://schemas.openxmlformats.org/wordprocessingml/2006/main" xmlns:wp="http://schemas.openxmlformats.org/drawingml/2006/wordprocessingDrawing" xmlns:r="http://schemas.openxmlformats.org/officeDocument/2006/relationships" xmlns:w14="http://schemas.microsoft.com/office/word/2010/wordml">
-              <w:rPr>
-                <w:rFonts w:ascii="Arial" w:hAnsi="Arial" w:eastAsia="Arial" w:cs="Arial"/>
-                <w:i w:val="false"/>
-                <w:b w:val="false"/>
-                <w:u w:val="none"/>
-                <w:sz w:val="22"/>
-                <w:szCs w:val="22"/>
-                <w:color w:val="000000"/>
-              </w:rPr>
-              <w:t xml:space="preserve">3,914.8</w:t>
+              <w:t xml:space="preserve">-3.5%</w:t>
+            </w:r>
+          </w:p>
+        </w:tc>
+        <w:tc>
+          <w:tcPr>
+            <w:tcBorders>
+              <w:bottom w:val="single" w:sz="8" w:space="0" w:color="666666"/>
+              <w:top w:val="single" w:sz="8" w:space="0" w:color="666666"/>
+              <w:left w:val="single" w:sz="8" w:space="0" w:color="666666"/>
+              <w:right w:val="single" w:sz="8" w:space="0" w:color="666666"/>
+            </w:tcBorders>
+            <w:shd w:val="clear" w:color="auto" w:fill="FFFFFF"/>
+            <w:tcMar>
+              <w:top w:w="0" w:type="dxa"/>
+              <w:bottom w:w="0" w:type="dxa"/>
+              <w:left w:w="0" w:type="dxa"/>
+              <w:right w:w="0" w:type="dxa"/>
+            </w:tcMar>
+            <w:vAlign w:val="center"/>
+          </w:tcPr>
+          <w:p>
+            <w:pPr>
+              <w:jc w:val="right"/>
+              <w:keepNext/>
+              <w:pBdr>
+                <w:bottom w:val="none" w:sz="0" w:space="0" w:color="000000"/>
+                <w:top w:val="none" w:sz="0" w:space="0" w:color="000000"/>
+                <w:left w:val="none" w:sz="0" w:space="0" w:color="000000"/>
+                <w:right w:val="none" w:sz="0" w:space="0" w:color="000000"/>
+              </w:pBdr>
+              <w:spacing w:after="100" w:before="100" w:line="240"/>
+              <w:ind w:firstLine="0" w:left="100" w:right="100"/>
+            </w:pPr>
+            <w:r xmlns:w="http://schemas.openxmlformats.org/wordprocessingml/2006/main" xmlns:wp="http://schemas.openxmlformats.org/drawingml/2006/wordprocessingDrawing" xmlns:r="http://schemas.openxmlformats.org/officeDocument/2006/relationships" xmlns:w14="http://schemas.microsoft.com/office/word/2010/wordml">
+              <w:rPr>
+                <w:rFonts w:ascii="Arial" w:hAnsi="Arial" w:eastAsia="Arial" w:cs="Arial"/>
+                <w:i w:val="false"/>
+                <w:b w:val="false"/>
+                <w:u w:val="none"/>
+                <w:sz w:val="22"/>
+                <w:szCs w:val="22"/>
+                <w:color w:val="000000"/>
+              </w:rPr>
+              <w:t xml:space="preserve"/>
+            </w:r>
+          </w:p>
+        </w:tc>
+        <w:tc>
+          <w:tcPr>
+            <w:tcBorders>
+              <w:bottom w:val="single" w:sz="8" w:space="0" w:color="666666"/>
+              <w:top w:val="single" w:sz="8" w:space="0" w:color="666666"/>
+              <w:left w:val="single" w:sz="8" w:space="0" w:color="666666"/>
+              <w:right w:val="single" w:sz="8" w:space="0" w:color="666666"/>
+            </w:tcBorders>
+            <w:shd w:val="clear" w:color="auto" w:fill="FFFFFF"/>
+            <w:tcMar>
+              <w:top w:w="0" w:type="dxa"/>
+              <w:bottom w:w="0" w:type="dxa"/>
+              <w:left w:w="0" w:type="dxa"/>
+              <w:right w:w="0" w:type="dxa"/>
+            </w:tcMar>
+            <w:vAlign w:val="center"/>
+          </w:tcPr>
+          <w:p>
+            <w:pPr>
+              <w:jc w:val="right"/>
+              <w:keepNext/>
+              <w:pBdr>
+                <w:bottom w:val="none" w:sz="0" w:space="0" w:color="000000"/>
+                <w:top w:val="none" w:sz="0" w:space="0" w:color="000000"/>
+                <w:left w:val="none" w:sz="0" w:space="0" w:color="000000"/>
+                <w:right w:val="none" w:sz="0" w:space="0" w:color="000000"/>
+              </w:pBdr>
+              <w:spacing w:after="100" w:before="100" w:line="240"/>
+              <w:ind w:firstLine="0" w:left="100" w:right="100"/>
+            </w:pPr>
+            <w:r xmlns:w="http://schemas.openxmlformats.org/wordprocessingml/2006/main" xmlns:wp="http://schemas.openxmlformats.org/drawingml/2006/wordprocessingDrawing" xmlns:r="http://schemas.openxmlformats.org/officeDocument/2006/relationships" xmlns:w14="http://schemas.microsoft.com/office/word/2010/wordml">
+              <w:rPr>
+                <w:rFonts w:ascii="Arial" w:hAnsi="Arial" w:eastAsia="Arial" w:cs="Arial"/>
+                <w:i w:val="false"/>
+                <w:b w:val="false"/>
+                <w:u w:val="none"/>
+                <w:sz w:val="22"/>
+                <w:szCs w:val="22"/>
+                <w:color w:val="000000"/>
+              </w:rPr>
+              <w:t xml:space="preserve">3,743.3</w:t>
             </w:r>
           </w:p>
         </w:tc>
@@ -8435,51 +8435,51 @@
                 <w:szCs w:val="22"/>
                 <w:color w:val="000000"/>
               </w:rPr>
-              <w:t xml:space="preserve">11/8/2022</w:t>
-            </w:r>
-          </w:p>
-        </w:tc>
-        <w:tc>
-          <w:tcPr>
-            <w:tcBorders>
-              <w:bottom w:val="single" w:sz="8" w:space="0" w:color="666666"/>
-              <w:top w:val="single" w:sz="8" w:space="0" w:color="666666"/>
-              <w:left w:val="single" w:sz="8" w:space="0" w:color="666666"/>
-              <w:right w:val="single" w:sz="8" w:space="0" w:color="666666"/>
-            </w:tcBorders>
-            <w:shd w:val="clear" w:color="auto" w:fill="FFFFFF"/>
-            <w:tcMar>
-              <w:top w:w="0" w:type="dxa"/>
-              <w:bottom w:w="0" w:type="dxa"/>
-              <w:left w:w="0" w:type="dxa"/>
-              <w:right w:w="0" w:type="dxa"/>
-            </w:tcMar>
-            <w:vAlign w:val="center"/>
-          </w:tcPr>
-          <w:p>
-            <w:pPr>
-              <w:jc w:val="right"/>
-              <w:keepNext/>
-              <w:pBdr>
-                <w:bottom w:val="none" w:sz="0" w:space="0" w:color="000000"/>
-                <w:top w:val="none" w:sz="0" w:space="0" w:color="000000"/>
-                <w:left w:val="none" w:sz="0" w:space="0" w:color="000000"/>
-                <w:right w:val="none" w:sz="0" w:space="0" w:color="000000"/>
-              </w:pBdr>
-              <w:spacing w:after="100" w:before="100" w:line="240"/>
-              <w:ind w:firstLine="0" w:left="100" w:right="100"/>
-            </w:pPr>
-            <w:r xmlns:w="http://schemas.openxmlformats.org/wordprocessingml/2006/main" xmlns:wp="http://schemas.openxmlformats.org/drawingml/2006/wordprocessingDrawing" xmlns:r="http://schemas.openxmlformats.org/officeDocument/2006/relationships" xmlns:w14="http://schemas.microsoft.com/office/word/2010/wordml">
-              <w:rPr>
-                <w:rFonts w:ascii="Arial" w:hAnsi="Arial" w:eastAsia="Arial" w:cs="Arial"/>
-                <w:i w:val="false"/>
-                <w:b w:val="false"/>
-                <w:u w:val="none"/>
-                <w:sz w:val="22"/>
-                <w:szCs w:val="22"/>
-                <w:color w:val="000000"/>
-              </w:rPr>
-              <w:t xml:space="preserve">193.5</w:t>
+              <w:t xml:space="preserve">11/11/2022</w:t>
+            </w:r>
+          </w:p>
+        </w:tc>
+        <w:tc>
+          <w:tcPr>
+            <w:tcBorders>
+              <w:bottom w:val="single" w:sz="8" w:space="0" w:color="666666"/>
+              <w:top w:val="single" w:sz="8" w:space="0" w:color="666666"/>
+              <w:left w:val="single" w:sz="8" w:space="0" w:color="666666"/>
+              <w:right w:val="single" w:sz="8" w:space="0" w:color="666666"/>
+            </w:tcBorders>
+            <w:shd w:val="clear" w:color="auto" w:fill="FFFFFF"/>
+            <w:tcMar>
+              <w:top w:w="0" w:type="dxa"/>
+              <w:bottom w:w="0" w:type="dxa"/>
+              <w:left w:w="0" w:type="dxa"/>
+              <w:right w:w="0" w:type="dxa"/>
+            </w:tcMar>
+            <w:vAlign w:val="center"/>
+          </w:tcPr>
+          <w:p>
+            <w:pPr>
+              <w:jc w:val="right"/>
+              <w:keepNext/>
+              <w:pBdr>
+                <w:bottom w:val="none" w:sz="0" w:space="0" w:color="000000"/>
+                <w:top w:val="none" w:sz="0" w:space="0" w:color="000000"/>
+                <w:left w:val="none" w:sz="0" w:space="0" w:color="000000"/>
+                <w:right w:val="none" w:sz="0" w:space="0" w:color="000000"/>
+              </w:pBdr>
+              <w:spacing w:after="100" w:before="100" w:line="240"/>
+              <w:ind w:firstLine="0" w:left="100" w:right="100"/>
+            </w:pPr>
+            <w:r xmlns:w="http://schemas.openxmlformats.org/wordprocessingml/2006/main" xmlns:wp="http://schemas.openxmlformats.org/drawingml/2006/wordprocessingDrawing" xmlns:r="http://schemas.openxmlformats.org/officeDocument/2006/relationships" xmlns:w14="http://schemas.microsoft.com/office/word/2010/wordml">
+              <w:rPr>
+                <w:rFonts w:ascii="Arial" w:hAnsi="Arial" w:eastAsia="Arial" w:cs="Arial"/>
+                <w:i w:val="false"/>
+                <w:b w:val="false"/>
+                <w:u w:val="none"/>
+                <w:sz w:val="22"/>
+                <w:szCs w:val="22"/>
+                <w:color w:val="000000"/>
+              </w:rPr>
+              <w:t xml:space="preserve">122.2</w:t>
             </w:r>
           </w:p>
         </w:tc>
@@ -8523,7 +8523,7 @@
                 <w:szCs w:val="22"/>
                 <w:color w:val="000000"/>
               </w:rPr>
-              <w:t xml:space="preserve">40.9%</w:t>
+              <w:t xml:space="preserve">-16.6%</w:t>
             </w:r>
           </w:p>
         </w:tc>
@@ -8611,7 +8611,7 @@
                 <w:szCs w:val="22"/>
                 <w:color w:val="000000"/>
               </w:rPr>
-              <w:t xml:space="preserve">156.7</w:t>
+              <w:t xml:space="preserve">95.0</w:t>
             </w:r>
           </w:p>
         </w:tc>
@@ -8655,95 +8655,95 @@
                 <w:szCs w:val="22"/>
                 <w:color w:val="000000"/>
               </w:rPr>
-              <w:t xml:space="preserve">36.0%</w:t>
-            </w:r>
-          </w:p>
-        </w:tc>
-        <w:tc>
-          <w:tcPr>
-            <w:tcBorders>
-              <w:bottom w:val="single" w:sz="8" w:space="0" w:color="666666"/>
-              <w:top w:val="single" w:sz="8" w:space="0" w:color="666666"/>
-              <w:left w:val="single" w:sz="8" w:space="0" w:color="666666"/>
-              <w:right w:val="single" w:sz="8" w:space="0" w:color="666666"/>
-            </w:tcBorders>
-            <w:shd w:val="clear" w:color="auto" w:fill="FFFFFF"/>
-            <w:tcMar>
-              <w:top w:w="0" w:type="dxa"/>
-              <w:bottom w:w="0" w:type="dxa"/>
-              <w:left w:w="0" w:type="dxa"/>
-              <w:right w:w="0" w:type="dxa"/>
-            </w:tcMar>
-            <w:vAlign w:val="center"/>
-          </w:tcPr>
-          <w:p>
-            <w:pPr>
-              <w:jc w:val="left"/>
-              <w:keepNext/>
-              <w:pBdr>
-                <w:bottom w:val="none" w:sz="0" w:space="0" w:color="000000"/>
-                <w:top w:val="none" w:sz="0" w:space="0" w:color="000000"/>
-                <w:left w:val="none" w:sz="0" w:space="0" w:color="000000"/>
-                <w:right w:val="none" w:sz="0" w:space="0" w:color="000000"/>
-              </w:pBdr>
-              <w:spacing w:after="100" w:before="100" w:line="240"/>
-              <w:ind w:firstLine="0" w:left="100" w:right="100"/>
-            </w:pPr>
-            <w:r xmlns:w="http://schemas.openxmlformats.org/wordprocessingml/2006/main" xmlns:wp="http://schemas.openxmlformats.org/drawingml/2006/wordprocessingDrawing" xmlns:r="http://schemas.openxmlformats.org/officeDocument/2006/relationships" xmlns:w14="http://schemas.microsoft.com/office/word/2010/wordml">
-              <w:rPr>
-                <w:rFonts w:ascii="Arial" w:hAnsi="Arial" w:eastAsia="Arial" w:cs="Arial"/>
-                <w:i w:val="false"/>
-                <w:b w:val="false"/>
-                <w:u w:val="none"/>
-                <w:sz w:val="22"/>
-                <w:szCs w:val="22"/>
-                <w:color w:val="000000"/>
-              </w:rPr>
-              <w:t xml:space="preserve">Flow&gt;95cfs</w:t>
-            </w:r>
-          </w:p>
-        </w:tc>
-        <w:tc>
-          <w:tcPr>
-            <w:tcBorders>
-              <w:bottom w:val="single" w:sz="8" w:space="0" w:color="666666"/>
-              <w:top w:val="single" w:sz="8" w:space="0" w:color="666666"/>
-              <w:left w:val="single" w:sz="8" w:space="0" w:color="666666"/>
-              <w:right w:val="single" w:sz="8" w:space="0" w:color="666666"/>
-            </w:tcBorders>
-            <w:shd w:val="clear" w:color="auto" w:fill="FFFFFF"/>
-            <w:tcMar>
-              <w:top w:w="0" w:type="dxa"/>
-              <w:bottom w:w="0" w:type="dxa"/>
-              <w:left w:w="0" w:type="dxa"/>
-              <w:right w:w="0" w:type="dxa"/>
-            </w:tcMar>
-            <w:vAlign w:val="center"/>
-          </w:tcPr>
-          <w:p>
-            <w:pPr>
-              <w:jc w:val="right"/>
-              <w:keepNext/>
-              <w:pBdr>
-                <w:bottom w:val="none" w:sz="0" w:space="0" w:color="000000"/>
-                <w:top w:val="none" w:sz="0" w:space="0" w:color="000000"/>
-                <w:left w:val="none" w:sz="0" w:space="0" w:color="000000"/>
-                <w:right w:val="none" w:sz="0" w:space="0" w:color="000000"/>
-              </w:pBdr>
-              <w:spacing w:after="100" w:before="100" w:line="240"/>
-              <w:ind w:firstLine="0" w:left="100" w:right="100"/>
-            </w:pPr>
-            <w:r xmlns:w="http://schemas.openxmlformats.org/wordprocessingml/2006/main" xmlns:wp="http://schemas.openxmlformats.org/drawingml/2006/wordprocessingDrawing" xmlns:r="http://schemas.openxmlformats.org/officeDocument/2006/relationships" xmlns:w14="http://schemas.microsoft.com/office/word/2010/wordml">
-              <w:rPr>
-                <w:rFonts w:ascii="Arial" w:hAnsi="Arial" w:eastAsia="Arial" w:cs="Arial"/>
-                <w:i w:val="false"/>
-                <w:b w:val="false"/>
-                <w:u w:val="none"/>
-                <w:sz w:val="22"/>
-                <w:szCs w:val="22"/>
-                <w:color w:val="000000"/>
-              </w:rPr>
-              <w:t xml:space="preserve">3,703.2</w:t>
+              <w:t xml:space="preserve">-13.8%</w:t>
+            </w:r>
+          </w:p>
+        </w:tc>
+        <w:tc>
+          <w:tcPr>
+            <w:tcBorders>
+              <w:bottom w:val="single" w:sz="8" w:space="0" w:color="666666"/>
+              <w:top w:val="single" w:sz="8" w:space="0" w:color="666666"/>
+              <w:left w:val="single" w:sz="8" w:space="0" w:color="666666"/>
+              <w:right w:val="single" w:sz="8" w:space="0" w:color="666666"/>
+            </w:tcBorders>
+            <w:shd w:val="clear" w:color="auto" w:fill="FFFFFF"/>
+            <w:tcMar>
+              <w:top w:w="0" w:type="dxa"/>
+              <w:bottom w:w="0" w:type="dxa"/>
+              <w:left w:w="0" w:type="dxa"/>
+              <w:right w:w="0" w:type="dxa"/>
+            </w:tcMar>
+            <w:vAlign w:val="center"/>
+          </w:tcPr>
+          <w:p>
+            <w:pPr>
+              <w:jc w:val="right"/>
+              <w:keepNext/>
+              <w:pBdr>
+                <w:bottom w:val="none" w:sz="0" w:space="0" w:color="000000"/>
+                <w:top w:val="none" w:sz="0" w:space="0" w:color="000000"/>
+                <w:left w:val="none" w:sz="0" w:space="0" w:color="000000"/>
+                <w:right w:val="none" w:sz="0" w:space="0" w:color="000000"/>
+              </w:pBdr>
+              <w:spacing w:after="100" w:before="100" w:line="240"/>
+              <w:ind w:firstLine="0" w:left="100" w:right="100"/>
+            </w:pPr>
+            <w:r xmlns:w="http://schemas.openxmlformats.org/wordprocessingml/2006/main" xmlns:wp="http://schemas.openxmlformats.org/drawingml/2006/wordprocessingDrawing" xmlns:r="http://schemas.openxmlformats.org/officeDocument/2006/relationships" xmlns:w14="http://schemas.microsoft.com/office/word/2010/wordml">
+              <w:rPr>
+                <w:rFonts w:ascii="Arial" w:hAnsi="Arial" w:eastAsia="Arial" w:cs="Arial"/>
+                <w:i w:val="false"/>
+                <w:b w:val="false"/>
+                <w:u w:val="none"/>
+                <w:sz w:val="22"/>
+                <w:szCs w:val="22"/>
+                <w:color w:val="000000"/>
+              </w:rPr>
+              <w:t xml:space="preserve"/>
+            </w:r>
+          </w:p>
+        </w:tc>
+        <w:tc>
+          <w:tcPr>
+            <w:tcBorders>
+              <w:bottom w:val="single" w:sz="8" w:space="0" w:color="666666"/>
+              <w:top w:val="single" w:sz="8" w:space="0" w:color="666666"/>
+              <w:left w:val="single" w:sz="8" w:space="0" w:color="666666"/>
+              <w:right w:val="single" w:sz="8" w:space="0" w:color="666666"/>
+            </w:tcBorders>
+            <w:shd w:val="clear" w:color="auto" w:fill="FFFFFF"/>
+            <w:tcMar>
+              <w:top w:w="0" w:type="dxa"/>
+              <w:bottom w:w="0" w:type="dxa"/>
+              <w:left w:w="0" w:type="dxa"/>
+              <w:right w:w="0" w:type="dxa"/>
+            </w:tcMar>
+            <w:vAlign w:val="center"/>
+          </w:tcPr>
+          <w:p>
+            <w:pPr>
+              <w:jc w:val="right"/>
+              <w:keepNext/>
+              <w:pBdr>
+                <w:bottom w:val="none" w:sz="0" w:space="0" w:color="000000"/>
+                <w:top w:val="none" w:sz="0" w:space="0" w:color="000000"/>
+                <w:left w:val="none" w:sz="0" w:space="0" w:color="000000"/>
+                <w:right w:val="none" w:sz="0" w:space="0" w:color="000000"/>
+              </w:pBdr>
+              <w:spacing w:after="100" w:before="100" w:line="240"/>
+              <w:ind w:firstLine="0" w:left="100" w:right="100"/>
+            </w:pPr>
+            <w:r xmlns:w="http://schemas.openxmlformats.org/wordprocessingml/2006/main" xmlns:wp="http://schemas.openxmlformats.org/drawingml/2006/wordprocessingDrawing" xmlns:r="http://schemas.openxmlformats.org/officeDocument/2006/relationships" xmlns:w14="http://schemas.microsoft.com/office/word/2010/wordml">
+              <w:rPr>
+                <w:rFonts w:ascii="Arial" w:hAnsi="Arial" w:eastAsia="Arial" w:cs="Arial"/>
+                <w:i w:val="false"/>
+                <w:b w:val="false"/>
+                <w:u w:val="none"/>
+                <w:sz w:val="22"/>
+                <w:szCs w:val="22"/>
+                <w:color w:val="000000"/>
+              </w:rPr>
+              <w:t xml:space="preserve">4,077.7</w:t>
             </w:r>
           </w:p>
         </w:tc>
@@ -8859,12 +8859,12 @@
         <w:tblLook w:firstRow="1" w:lastRow="0" w:firstColumn="0" w:lastColumn="0" w:noHBand="0" w:noVBand="1"/>
       </w:tblPr>
       <w:tblGrid>
-        <w:gridCol w:w="2016"/>
+        <w:gridCol w:w="1728"/>
+        <w:gridCol w:w="1152"/>
         <w:gridCol w:w="1440"/>
         <w:gridCol w:w="1152"/>
-        <w:gridCol w:w="1152"/>
-        <w:gridCol w:w="1152"/>
-        <w:gridCol w:w="1152"/>
+        <w:gridCol w:w="1440"/>
+        <w:gridCol w:w="1440"/>
         <w:gridCol w:w="1152"/>
       </w:tblGrid>
       <w:tr>
@@ -9273,7 +9273,7 @@
                 <w:szCs w:val="22"/>
                 <w:color w:val="000000"/>
               </w:rPr>
-              <w:t xml:space="preserve">2022-11-18</w:t>
+              <w:t xml:space="preserve">2022-11-17</w:t>
             </w:r>
           </w:p>
         </w:tc>
@@ -9493,7 +9493,7 @@
                 <w:szCs w:val="22"/>
                 <w:color w:val="000000"/>
               </w:rPr>
-              <w:t xml:space="preserve">7.000000</w:t>
+              <w:t xml:space="preserve">9.809000</w:t>
             </w:r>
           </w:p>
         </w:tc>
@@ -9588,7 +9588,7 @@
                 <w:szCs w:val="22"/>
                 <w:color w:val="000000"/>
               </w:rPr>
-              <w:t xml:space="preserve">2022-11-18</w:t>
+              <w:t xml:space="preserve">2022-11-17</w:t>
             </w:r>
           </w:p>
         </w:tc>
@@ -9808,7 +9808,7 @@
                 <w:szCs w:val="22"/>
                 <w:color w:val="000000"/>
               </w:rPr>
-              <w:t xml:space="preserve">0.051226</w:t>
+              <w:t xml:space="preserve">0.052453</w:t>
             </w:r>
           </w:p>
         </w:tc>
@@ -9903,7 +9903,7 @@
                 <w:szCs w:val="22"/>
                 <w:color w:val="000000"/>
               </w:rPr>
-              <w:t xml:space="preserve">2022-11-18</w:t>
+              <w:t xml:space="preserve">2022-11-17</w:t>
             </w:r>
           </w:p>
         </w:tc>
@@ -10123,7 +10123,7 @@
                 <w:szCs w:val="22"/>
                 <w:color w:val="000000"/>
               </w:rPr>
-              <w:t xml:space="preserve">0.136170</w:t>
+              <w:t xml:space="preserve">0.136160</w:t>
             </w:r>
           </w:p>
         </w:tc>
@@ -10218,7 +10218,7 @@
                 <w:szCs w:val="22"/>
                 <w:color w:val="000000"/>
               </w:rPr>
-              <w:t xml:space="preserve">2022-11-19</w:t>
+              <w:t xml:space="preserve">2022-11-17</w:t>
             </w:r>
           </w:p>
         </w:tc>
@@ -10350,51 +10350,51 @@
                 <w:szCs w:val="22"/>
                 <w:color w:val="000000"/>
               </w:rPr>
-              <w:t xml:space="preserve">19.24600</w:t>
-            </w:r>
-          </w:p>
-        </w:tc>
-        <w:tc>
-          <w:tcPr>
-            <w:tcBorders>
-              <w:bottom w:val="single" w:sz="8" w:space="0" w:color="666666"/>
-              <w:top w:val="single" w:sz="8" w:space="0" w:color="666666"/>
-              <w:left w:val="single" w:sz="8" w:space="0" w:color="666666"/>
-              <w:right w:val="single" w:sz="8" w:space="0" w:color="666666"/>
-            </w:tcBorders>
-            <w:shd w:val="clear" w:color="auto" w:fill="FFFFFF"/>
-            <w:tcMar>
-              <w:top w:w="0" w:type="dxa"/>
-              <w:bottom w:w="0" w:type="dxa"/>
-              <w:left w:w="0" w:type="dxa"/>
-              <w:right w:w="0" w:type="dxa"/>
-            </w:tcMar>
-            <w:vAlign w:val="center"/>
-          </w:tcPr>
-          <w:p>
-            <w:pPr>
-              <w:jc w:val="right"/>
-              <w:keepNext/>
-              <w:pBdr>
-                <w:bottom w:val="none" w:sz="0" w:space="0" w:color="000000"/>
-                <w:top w:val="none" w:sz="0" w:space="0" w:color="000000"/>
-                <w:left w:val="none" w:sz="0" w:space="0" w:color="000000"/>
-                <w:right w:val="none" w:sz="0" w:space="0" w:color="000000"/>
-              </w:pBdr>
-              <w:spacing w:after="100" w:before="100" w:line="240"/>
-              <w:ind w:firstLine="0" w:left="100" w:right="100"/>
-            </w:pPr>
-            <w:r xmlns:w="http://schemas.openxmlformats.org/wordprocessingml/2006/main" xmlns:wp="http://schemas.openxmlformats.org/drawingml/2006/wordprocessingDrawing" xmlns:r="http://schemas.openxmlformats.org/officeDocument/2006/relationships" xmlns:w14="http://schemas.microsoft.com/office/word/2010/wordml">
-              <w:rPr>
-                <w:rFonts w:ascii="Arial" w:hAnsi="Arial" w:eastAsia="Arial" w:cs="Arial"/>
-                <w:i w:val="false"/>
-                <w:b w:val="false"/>
-                <w:u w:val="none"/>
-                <w:sz w:val="22"/>
-                <w:szCs w:val="22"/>
-                <w:color w:val="000000"/>
-              </w:rPr>
-              <w:t xml:space="preserve">12.13400</w:t>
+              <w:t xml:space="preserve">19.17800</w:t>
+            </w:r>
+          </w:p>
+        </w:tc>
+        <w:tc>
+          <w:tcPr>
+            <w:tcBorders>
+              <w:bottom w:val="single" w:sz="8" w:space="0" w:color="666666"/>
+              <w:top w:val="single" w:sz="8" w:space="0" w:color="666666"/>
+              <w:left w:val="single" w:sz="8" w:space="0" w:color="666666"/>
+              <w:right w:val="single" w:sz="8" w:space="0" w:color="666666"/>
+            </w:tcBorders>
+            <w:shd w:val="clear" w:color="auto" w:fill="FFFFFF"/>
+            <w:tcMar>
+              <w:top w:w="0" w:type="dxa"/>
+              <w:bottom w:w="0" w:type="dxa"/>
+              <w:left w:w="0" w:type="dxa"/>
+              <w:right w:w="0" w:type="dxa"/>
+            </w:tcMar>
+            <w:vAlign w:val="center"/>
+          </w:tcPr>
+          <w:p>
+            <w:pPr>
+              <w:jc w:val="right"/>
+              <w:keepNext/>
+              <w:pBdr>
+                <w:bottom w:val="none" w:sz="0" w:space="0" w:color="000000"/>
+                <w:top w:val="none" w:sz="0" w:space="0" w:color="000000"/>
+                <w:left w:val="none" w:sz="0" w:space="0" w:color="000000"/>
+                <w:right w:val="none" w:sz="0" w:space="0" w:color="000000"/>
+              </w:pBdr>
+              <w:spacing w:after="100" w:before="100" w:line="240"/>
+              <w:ind w:firstLine="0" w:left="100" w:right="100"/>
+            </w:pPr>
+            <w:r xmlns:w="http://schemas.openxmlformats.org/wordprocessingml/2006/main" xmlns:wp="http://schemas.openxmlformats.org/drawingml/2006/wordprocessingDrawing" xmlns:r="http://schemas.openxmlformats.org/officeDocument/2006/relationships" xmlns:w14="http://schemas.microsoft.com/office/word/2010/wordml">
+              <w:rPr>
+                <w:rFonts w:ascii="Arial" w:hAnsi="Arial" w:eastAsia="Arial" w:cs="Arial"/>
+                <w:i w:val="false"/>
+                <w:b w:val="false"/>
+                <w:u w:val="none"/>
+                <w:sz w:val="22"/>
+                <w:szCs w:val="22"/>
+                <w:color w:val="000000"/>
+              </w:rPr>
+              <w:t xml:space="preserve">11.99200</w:t>
             </w:r>
           </w:p>
         </w:tc>
@@ -10533,7 +10533,7 @@
                 <w:szCs w:val="22"/>
                 <w:color w:val="000000"/>
               </w:rPr>
-              <w:t xml:space="preserve">2022-11-19</w:t>
+              <w:t xml:space="preserve">2022-11-17</w:t>
             </w:r>
           </w:p>
         </w:tc>
@@ -10665,51 +10665,51 @@
                 <w:szCs w:val="22"/>
                 <w:color w:val="000000"/>
               </w:rPr>
-              <w:t xml:space="preserve">0.14819</w:t>
-            </w:r>
-          </w:p>
-        </w:tc>
-        <w:tc>
-          <w:tcPr>
-            <w:tcBorders>
-              <w:bottom w:val="single" w:sz="8" w:space="0" w:color="666666"/>
-              <w:top w:val="single" w:sz="8" w:space="0" w:color="666666"/>
-              <w:left w:val="single" w:sz="8" w:space="0" w:color="666666"/>
-              <w:right w:val="single" w:sz="8" w:space="0" w:color="666666"/>
-            </w:tcBorders>
-            <w:shd w:val="clear" w:color="auto" w:fill="FFFFFF"/>
-            <w:tcMar>
-              <w:top w:w="0" w:type="dxa"/>
-              <w:bottom w:w="0" w:type="dxa"/>
-              <w:left w:w="0" w:type="dxa"/>
-              <w:right w:w="0" w:type="dxa"/>
-            </w:tcMar>
-            <w:vAlign w:val="center"/>
-          </w:tcPr>
-          <w:p>
-            <w:pPr>
-              <w:jc w:val="right"/>
-              <w:keepNext/>
-              <w:pBdr>
-                <w:bottom w:val="none" w:sz="0" w:space="0" w:color="000000"/>
-                <w:top w:val="none" w:sz="0" w:space="0" w:color="000000"/>
-                <w:left w:val="none" w:sz="0" w:space="0" w:color="000000"/>
-                <w:right w:val="none" w:sz="0" w:space="0" w:color="000000"/>
-              </w:pBdr>
-              <w:spacing w:after="100" w:before="100" w:line="240"/>
-              <w:ind w:firstLine="0" w:left="100" w:right="100"/>
-            </w:pPr>
-            <w:r xmlns:w="http://schemas.openxmlformats.org/wordprocessingml/2006/main" xmlns:wp="http://schemas.openxmlformats.org/drawingml/2006/wordprocessingDrawing" xmlns:r="http://schemas.openxmlformats.org/officeDocument/2006/relationships" xmlns:w14="http://schemas.microsoft.com/office/word/2010/wordml">
-              <w:rPr>
-                <w:rFonts w:ascii="Arial" w:hAnsi="Arial" w:eastAsia="Arial" w:cs="Arial"/>
-                <w:i w:val="false"/>
-                <w:b w:val="false"/>
-                <w:u w:val="none"/>
-                <w:sz w:val="22"/>
-                <w:szCs w:val="22"/>
-                <w:color w:val="000000"/>
-              </w:rPr>
-              <w:t xml:space="preserve">0.35004</w:t>
+              <w:t xml:space="preserve">0.13844</w:t>
+            </w:r>
+          </w:p>
+        </w:tc>
+        <w:tc>
+          <w:tcPr>
+            <w:tcBorders>
+              <w:bottom w:val="single" w:sz="8" w:space="0" w:color="666666"/>
+              <w:top w:val="single" w:sz="8" w:space="0" w:color="666666"/>
+              <w:left w:val="single" w:sz="8" w:space="0" w:color="666666"/>
+              <w:right w:val="single" w:sz="8" w:space="0" w:color="666666"/>
+            </w:tcBorders>
+            <w:shd w:val="clear" w:color="auto" w:fill="FFFFFF"/>
+            <w:tcMar>
+              <w:top w:w="0" w:type="dxa"/>
+              <w:bottom w:w="0" w:type="dxa"/>
+              <w:left w:w="0" w:type="dxa"/>
+              <w:right w:w="0" w:type="dxa"/>
+            </w:tcMar>
+            <w:vAlign w:val="center"/>
+          </w:tcPr>
+          <w:p>
+            <w:pPr>
+              <w:jc w:val="right"/>
+              <w:keepNext/>
+              <w:pBdr>
+                <w:bottom w:val="none" w:sz="0" w:space="0" w:color="000000"/>
+                <w:top w:val="none" w:sz="0" w:space="0" w:color="000000"/>
+                <w:left w:val="none" w:sz="0" w:space="0" w:color="000000"/>
+                <w:right w:val="none" w:sz="0" w:space="0" w:color="000000"/>
+              </w:pBdr>
+              <w:spacing w:after="100" w:before="100" w:line="240"/>
+              <w:ind w:firstLine="0" w:left="100" w:right="100"/>
+            </w:pPr>
+            <w:r xmlns:w="http://schemas.openxmlformats.org/wordprocessingml/2006/main" xmlns:wp="http://schemas.openxmlformats.org/drawingml/2006/wordprocessingDrawing" xmlns:r="http://schemas.openxmlformats.org/officeDocument/2006/relationships" xmlns:w14="http://schemas.microsoft.com/office/word/2010/wordml">
+              <w:rPr>
+                <w:rFonts w:ascii="Arial" w:hAnsi="Arial" w:eastAsia="Arial" w:cs="Arial"/>
+                <w:i w:val="false"/>
+                <w:b w:val="false"/>
+                <w:u w:val="none"/>
+                <w:sz w:val="22"/>
+                <w:szCs w:val="22"/>
+                <w:color w:val="000000"/>
+              </w:rPr>
+              <w:t xml:space="preserve">0.34249</w:t>
             </w:r>
           </w:p>
         </w:tc>
@@ -10848,7 +10848,7 @@
                 <w:szCs w:val="22"/>
                 <w:color w:val="000000"/>
               </w:rPr>
-              <w:t xml:space="preserve">2022-11-19</w:t>
+              <w:t xml:space="preserve">2022-11-17</w:t>
             </w:r>
           </w:p>
         </w:tc>
@@ -10980,51 +10980,51 @@
                 <w:szCs w:val="22"/>
                 <w:color w:val="000000"/>
               </w:rPr>
-              <w:t xml:space="preserve">0.31200</w:t>
-            </w:r>
-          </w:p>
-        </w:tc>
-        <w:tc>
-          <w:tcPr>
-            <w:tcBorders>
-              <w:bottom w:val="single" w:sz="8" w:space="0" w:color="666666"/>
-              <w:top w:val="single" w:sz="8" w:space="0" w:color="666666"/>
-              <w:left w:val="single" w:sz="8" w:space="0" w:color="666666"/>
-              <w:right w:val="single" w:sz="8" w:space="0" w:color="666666"/>
-            </w:tcBorders>
-            <w:shd w:val="clear" w:color="auto" w:fill="FFFFFF"/>
-            <w:tcMar>
-              <w:top w:w="0" w:type="dxa"/>
-              <w:bottom w:w="0" w:type="dxa"/>
-              <w:left w:w="0" w:type="dxa"/>
-              <w:right w:w="0" w:type="dxa"/>
-            </w:tcMar>
-            <w:vAlign w:val="center"/>
-          </w:tcPr>
-          <w:p>
-            <w:pPr>
-              <w:jc w:val="right"/>
-              <w:keepNext/>
-              <w:pBdr>
-                <w:bottom w:val="none" w:sz="0" w:space="0" w:color="000000"/>
-                <w:top w:val="none" w:sz="0" w:space="0" w:color="000000"/>
-                <w:left w:val="none" w:sz="0" w:space="0" w:color="000000"/>
-                <w:right w:val="none" w:sz="0" w:space="0" w:color="000000"/>
-              </w:pBdr>
-              <w:spacing w:after="100" w:before="100" w:line="240"/>
-              <w:ind w:firstLine="0" w:left="100" w:right="100"/>
-            </w:pPr>
-            <w:r xmlns:w="http://schemas.openxmlformats.org/wordprocessingml/2006/main" xmlns:wp="http://schemas.openxmlformats.org/drawingml/2006/wordprocessingDrawing" xmlns:r="http://schemas.openxmlformats.org/officeDocument/2006/relationships" xmlns:w14="http://schemas.microsoft.com/office/word/2010/wordml">
-              <w:rPr>
-                <w:rFonts w:ascii="Arial" w:hAnsi="Arial" w:eastAsia="Arial" w:cs="Arial"/>
-                <w:i w:val="false"/>
-                <w:b w:val="false"/>
-                <w:u w:val="none"/>
-                <w:sz w:val="22"/>
-                <w:szCs w:val="22"/>
-                <w:color w:val="000000"/>
-              </w:rPr>
-              <w:t xml:space="preserve">0.24000</w:t>
+              <w:t xml:space="preserve">0.32400</w:t>
+            </w:r>
+          </w:p>
+        </w:tc>
+        <w:tc>
+          <w:tcPr>
+            <w:tcBorders>
+              <w:bottom w:val="single" w:sz="8" w:space="0" w:color="666666"/>
+              <w:top w:val="single" w:sz="8" w:space="0" w:color="666666"/>
+              <w:left w:val="single" w:sz="8" w:space="0" w:color="666666"/>
+              <w:right w:val="single" w:sz="8" w:space="0" w:color="666666"/>
+            </w:tcBorders>
+            <w:shd w:val="clear" w:color="auto" w:fill="FFFFFF"/>
+            <w:tcMar>
+              <w:top w:w="0" w:type="dxa"/>
+              <w:bottom w:w="0" w:type="dxa"/>
+              <w:left w:w="0" w:type="dxa"/>
+              <w:right w:w="0" w:type="dxa"/>
+            </w:tcMar>
+            <w:vAlign w:val="center"/>
+          </w:tcPr>
+          <w:p>
+            <w:pPr>
+              <w:jc w:val="right"/>
+              <w:keepNext/>
+              <w:pBdr>
+                <w:bottom w:val="none" w:sz="0" w:space="0" w:color="000000"/>
+                <w:top w:val="none" w:sz="0" w:space="0" w:color="000000"/>
+                <w:left w:val="none" w:sz="0" w:space="0" w:color="000000"/>
+                <w:right w:val="none" w:sz="0" w:space="0" w:color="000000"/>
+              </w:pBdr>
+              <w:spacing w:after="100" w:before="100" w:line="240"/>
+              <w:ind w:firstLine="0" w:left="100" w:right="100"/>
+            </w:pPr>
+            <w:r xmlns:w="http://schemas.openxmlformats.org/wordprocessingml/2006/main" xmlns:wp="http://schemas.openxmlformats.org/drawingml/2006/wordprocessingDrawing" xmlns:r="http://schemas.openxmlformats.org/officeDocument/2006/relationships" xmlns:w14="http://schemas.microsoft.com/office/word/2010/wordml">
+              <w:rPr>
+                <w:rFonts w:ascii="Arial" w:hAnsi="Arial" w:eastAsia="Arial" w:cs="Arial"/>
+                <w:i w:val="false"/>
+                <w:b w:val="false"/>
+                <w:u w:val="none"/>
+                <w:sz w:val="22"/>
+                <w:szCs w:val="22"/>
+                <w:color w:val="000000"/>
+              </w:rPr>
+              <w:t xml:space="preserve">0.23900</w:t>
             </w:r>
           </w:p>
         </w:tc>

</xml_diff>